<commit_message>
editing map colors and path
</commit_message>
<xml_diff>
--- a/marker captions.docx
+++ b/marker captions.docx
@@ -19,15 +19,7 @@
     <w:p/>
     <w:p>
       <w:r>
-        <w:t xml:space="preserve">I got my BA in Applied Mathematics &amp; Sociology </w:t>
-      </w:r>
-      <w:proofErr w:type="spellStart"/>
-      <w:r>
-        <w:t>form</w:t>
-      </w:r>
-      <w:proofErr w:type="spellEnd"/>
-      <w:r>
-        <w:t xml:space="preserve"> Yale University in New Haven, CT. After four wonderful years as a member of Pierson College, I graduated in May 2017. </w:t>
+        <w:t xml:space="preserve">I got my BA in Applied Mathematics &amp; Sociology form Yale University in New Haven, CT. After four wonderful years as a member of Pierson College, I graduated in May 2017. </w:t>
       </w:r>
     </w:p>
     <w:p/>
@@ -120,28 +112,15 @@
     </w:p>
     <w:p/>
     <w:p>
-      <w:proofErr w:type="spellStart"/>
-      <w:r>
-        <w:t>Grado</w:t>
-      </w:r>
-      <w:proofErr w:type="spellEnd"/>
-      <w:r>
-        <w:t>, Italy | 2 months | Summer of 2014</w:t>
+      <w:r>
+        <w:t>Grado, Italy | 2 months | Summer of 2014</w:t>
       </w:r>
     </w:p>
     <w:p/>
     <w:p>
       <w:r>
         <w:lastRenderedPageBreak/>
-        <w:t xml:space="preserve">Hands down, best summer of my life. I had an incredible time in </w:t>
-      </w:r>
-      <w:proofErr w:type="spellStart"/>
-      <w:r>
-        <w:t>Grado</w:t>
-      </w:r>
-      <w:proofErr w:type="spellEnd"/>
-      <w:r>
-        <w:t xml:space="preserve">. The schedule could not have been better: three hours of class in the morning, lunch (and you know it was delicious), homework at the beach, and then dinner (also delicious) practicing Italian </w:t>
+        <w:t xml:space="preserve">Hands down, best summer of my life. I had an incredible time in Grado. The schedule could not have been better: three hours of class in the morning, lunch (and you know it was delicious), homework at the beach, and then dinner (also delicious) practicing Italian </w:t>
       </w:r>
       <w:r>
         <w:t>with my wonderful host family</w:t>
@@ -156,37 +135,13 @@
     <w:p/>
     <w:p>
       <w:r>
-        <w:t xml:space="preserve">I also made some great friends on the trip &amp; we went on class-sponsored ‘education trips’ to different places around Italy. One weekend, we went to Austria and stumbled upon the Austria </w:t>
-      </w:r>
-      <w:proofErr w:type="spellStart"/>
-      <w:r>
-        <w:t>IronMan</w:t>
-      </w:r>
-      <w:proofErr w:type="spellEnd"/>
-      <w:r>
-        <w:t xml:space="preserve"> competition. I also became good friends with a woman who worked at my favorite ice cream shop. One of our </w:t>
+        <w:t xml:space="preserve">I also made some great friends on the trip &amp; we went on class-sponsored ‘education trips’ to different places around Italy. One weekend, we went to Austria and stumbled upon the Austria IronMan competition. I also became good friends with a woman who worked at my favorite ice cream shop. One of our </w:t>
       </w:r>
       <w:r>
         <w:t xml:space="preserve">first </w:t>
       </w:r>
       <w:r>
-        <w:t>school assignments (let me remind you, I received Yale credit for this) was to approach a stranger and ask them their name and birthday, as that was what we had learned on our first day. Our friendship grew from there. I had a scoop of ‘</w:t>
-      </w:r>
-      <w:proofErr w:type="spellStart"/>
-      <w:r>
-        <w:t>foresta</w:t>
-      </w:r>
-      <w:proofErr w:type="spellEnd"/>
-      <w:r>
-        <w:t xml:space="preserve"> </w:t>
-      </w:r>
-      <w:proofErr w:type="spellStart"/>
-      <w:r>
-        <w:t>nera</w:t>
-      </w:r>
-      <w:proofErr w:type="spellEnd"/>
-      <w:r>
-        <w:t xml:space="preserve">’ (‘black forest’ – chocolate ice cream with chunks of </w:t>
+        <w:t xml:space="preserve">school assignments (let me remind you, I received Yale credit for this) was to approach a stranger and ask them their name and birthday, as that was what we had learned on our first day. Our friendship grew from there. I had a scoop of ‘foresta nera’ (‘black forest’ – chocolate ice cream with chunks of </w:t>
       </w:r>
       <w:r>
         <w:t>chocolate</w:t>
@@ -222,6 +177,22 @@
     </w:p>
     <w:p/>
     <w:p>
+      <w:r>
+        <w:t xml:space="preserve">This trip kicked off my gap year between high school and college. </w:t>
+      </w:r>
+      <w:r>
+        <w:t xml:space="preserve">Because of medical issues at the beginning of the trip, I spent most of my time in Kunming while the rest of the group of seven students spent the first month in the western mountains. </w:t>
+      </w:r>
+      <w:r>
+        <w:t xml:space="preserve">While I was in Kunming, most of days consisted of language classes, a cooking or calligraphy class, and lots of meandering around the </w:t>
+      </w:r>
+      <w:r>
+        <w:t xml:space="preserve">lake in the center of the city. </w:t>
+      </w:r>
+      <w:bookmarkStart w:id="0" w:name="_GoBack"/>
+      <w:bookmarkEnd w:id="0"/>
+    </w:p>
+    <w:p>
       <w:pPr>
         <w:pBdr>
           <w:bottom w:val="single" w:sz="12" w:space="1" w:color="auto"/>
@@ -237,7 +208,10 @@
         <w:t>,</w:t>
       </w:r>
       <w:r>
-        <w:t xml:space="preserve"> Argentina | 1 month | July 2011 </w:t>
+        <w:t xml:space="preserve"> </w:t>
+      </w:r>
+      <w:r>
+        <w:t>Argentina | 1 month | July 2010</w:t>
       </w:r>
     </w:p>
     <w:p>
@@ -250,7 +224,28 @@
     <w:p/>
     <w:p>
       <w:r>
-        <w:t>Madrid &amp; San Sebastian, Spain | 1 Month | July 2010</w:t>
+        <w:t>Salamanca</w:t>
+      </w:r>
+      <w:r>
+        <w:t xml:space="preserve"> &amp; San Sebast</w:t>
+      </w:r>
+      <w:r>
+        <w:t>ian, Spain | 1 Month | July 2009</w:t>
+      </w:r>
+    </w:p>
+    <w:p/>
+    <w:p>
+      <w:r>
+        <w:t>This was my first time I travelled alone – and it was to another continent! I</w:t>
+      </w:r>
+      <w:r>
+        <w:t xml:space="preserve"> was 15 at the time and went to Spain for language classes in Salamanca and a week with a host family in San Sebastian. </w:t>
+      </w:r>
+      <w:r>
+        <w:t xml:space="preserve">This was also my first time doing immersion language classes, which you can tell I loved because of how many other later times I went abroad to learn a language. </w:t>
+      </w:r>
+      <w:r>
+        <w:t>And while I was only with my host family for a week, I learned a lot and enjoyed the experience. I even got to experience Spain’s healthcare system when I got sick halfway through!</w:t>
       </w:r>
     </w:p>
     <w:p>
@@ -263,15 +258,7 @@
     <w:p/>
     <w:p>
       <w:r>
-        <w:t xml:space="preserve">La </w:t>
-      </w:r>
-      <w:proofErr w:type="spellStart"/>
-      <w:r>
-        <w:t>Cumbre</w:t>
-      </w:r>
-      <w:proofErr w:type="spellEnd"/>
-      <w:r>
-        <w:t>, Argentina | 1 month | June 2013</w:t>
+        <w:t>La Cumbre, Argentina | 1 month | June 2013</w:t>
       </w:r>
     </w:p>
     <w:p/>
@@ -279,11 +266,54 @@
       <w:r>
         <w:t xml:space="preserve">As a kid, I thought that working with monkeys would be cool, so when I decided I would take a gap year, I started looking for monkey-oriented volunteering programs – and found one! Two hours away from Córdoba, up in the mountains, lies Argentina’s only monkey rehabilitation center. </w:t>
       </w:r>
-      <w:r>
-        <w:t>https://caraya.org/</w:t>
-      </w:r>
-      <w:bookmarkStart w:id="0" w:name="_GoBack"/>
-      <w:bookmarkEnd w:id="0"/>
+      <w:hyperlink r:id="rId4" w:history="1">
+        <w:r>
+          <w:rPr>
+            <w:rStyle w:val="Hyperlink"/>
+          </w:rPr>
+          <w:t>https://caraya.org/</w:t>
+        </w:r>
+      </w:hyperlink>
+      <w:r>
+        <w:t xml:space="preserve"> The center’s primary purpose is to train </w:t>
+      </w:r>
+      <w:r>
+        <w:t>abandoned</w:t>
+      </w:r>
+      <w:r>
+        <w:t xml:space="preserve"> or domesticated</w:t>
+      </w:r>
+      <w:r>
+        <w:t xml:space="preserve"> monkey</w:t>
+      </w:r>
+      <w:r>
+        <w:t xml:space="preserve">s to later release into the wild. </w:t>
+      </w:r>
+      <w:r>
+        <w:t xml:space="preserve">During my time there, I led tours to local Argentinians, cleaned plates of food (for the monkeys, not the people), gave water to all of the animals (including llamas, pumas, &amp; dogs), and cleaned cages. </w:t>
+      </w:r>
+    </w:p>
+    <w:p/>
+    <w:p>
+      <w:r>
+        <w:t>It was a lot of manual labor, but I did and saw so many things I’ll likely never experience again. For example, I would make food with one of the more snuggly monkeys perched on my shoulder, lead a pack of llamas into a pen, feed multiple pumas, help build puma cages</w:t>
+      </w:r>
+      <w:r>
+        <w:t xml:space="preserve">, and give bananas to monkeys. </w:t>
+      </w:r>
+    </w:p>
+    <w:p>
+      <w:pPr>
+        <w:pBdr>
+          <w:bottom w:val="single" w:sz="12" w:space="1" w:color="auto"/>
+        </w:pBdr>
+      </w:pPr>
+    </w:p>
+    <w:p/>
+    <w:p>
+      <w:r>
+        <w:t xml:space="preserve">Sørlandet &amp; Atlantic Ocean | 18 weeks | January 2014 – June 2014 </w:t>
+      </w:r>
     </w:p>
     <w:sectPr>
       <w:pgSz w:w="12240" w:h="15840"/>
@@ -723,6 +753,17 @@
     <w:semiHidden/>
     <w:unhideWhenUsed/>
   </w:style>
+  <w:style w:type="character" w:styleId="Hyperlink">
+    <w:name w:val="Hyperlink"/>
+    <w:basedOn w:val="DefaultParagraphFont"/>
+    <w:uiPriority w:val="99"/>
+    <w:unhideWhenUsed/>
+    <w:rsid w:val="002F5611"/>
+    <w:rPr>
+      <w:color w:val="0563C1" w:themeColor="hyperlink"/>
+      <w:u w:val="single"/>
+    </w:rPr>
+  </w:style>
 </w:styles>
 </file>
 

</xml_diff>

<commit_message>
adding all marker descriptions
</commit_message>
<xml_diff>
--- a/marker captions.docx
+++ b/marker captions.docx
@@ -181,16 +181,29 @@
         <w:t xml:space="preserve">This trip kicked off my gap year between high school and college. </w:t>
       </w:r>
       <w:r>
-        <w:t xml:space="preserve">Because of medical issues at the beginning of the trip, I spent most of my time in Kunming while the rest of the group of seven students spent the first month in the western mountains. </w:t>
-      </w:r>
-      <w:r>
-        <w:t xml:space="preserve">While I was in Kunming, most of days consisted of language classes, a cooking or calligraphy class, and lots of meandering around the </w:t>
-      </w:r>
-      <w:r>
-        <w:t xml:space="preserve">lake in the center of the city. </w:t>
-      </w:r>
-      <w:bookmarkStart w:id="0" w:name="_GoBack"/>
-      <w:bookmarkEnd w:id="0"/>
+        <w:t xml:space="preserve">I went on a program called Where There Be Dragons with seven other students. </w:t>
+      </w:r>
+      <w:r>
+        <w:t xml:space="preserve">Because of medical issues at the beginning of the trip, I spent most of my time in Kunming while the rest of the group spent the first month in the western mountains. </w:t>
+      </w:r>
+      <w:r>
+        <w:t xml:space="preserve">While I was in Kunming, most of my </w:t>
+      </w:r>
+      <w:r>
+        <w:t xml:space="preserve">days consisted of </w:t>
+      </w:r>
+      <w:r>
+        <w:t>a language class</w:t>
+      </w:r>
+      <w:r>
+        <w:t xml:space="preserve">, a cooking or calligraphy class, and lots of meandering around the </w:t>
+      </w:r>
+      <w:r>
+        <w:t>lake in the center of the city</w:t>
+      </w:r>
+      <w:r>
+        <w:t xml:space="preserve">. Some of my favorite parts of my time there were street food for breakfast, reading in the park, eating my host mother’s food, and speaking Chinese. </w:t>
+      </w:r>
     </w:p>
     <w:p>
       <w:pPr>
@@ -211,7 +224,18 @@
         <w:t xml:space="preserve"> </w:t>
       </w:r>
       <w:r>
-        <w:t>Argentina | 1 month | July 2010</w:t>
+        <w:t>Argentina | 1 month | June</w:t>
+      </w:r>
+      <w:bookmarkStart w:id="0" w:name="_GoBack"/>
+      <w:bookmarkEnd w:id="0"/>
+      <w:r>
+        <w:t xml:space="preserve"> 2010</w:t>
+      </w:r>
+    </w:p>
+    <w:p/>
+    <w:p>
+      <w:r>
+        <w:t xml:space="preserve">This program was similar to my experience in Spain, except I was with a wonderful host family for the entire month. I really got along with the entire family and liked helping with their English school that they ran out of a room attached to their house. </w:t>
       </w:r>
     </w:p>
     <w:p>
@@ -275,7 +299,13 @@
         </w:r>
       </w:hyperlink>
       <w:r>
-        <w:t xml:space="preserve"> The center’s primary purpose is to train </w:t>
+        <w:t xml:space="preserve"> The center’s primary purpose is to </w:t>
+      </w:r>
+      <w:r>
+        <w:t>take in</w:t>
+      </w:r>
+      <w:r>
+        <w:t xml:space="preserve"> </w:t>
       </w:r>
       <w:r>
         <w:t>abandoned</w:t>
@@ -287,19 +317,22 @@
         <w:t xml:space="preserve"> monkey</w:t>
       </w:r>
       <w:r>
-        <w:t xml:space="preserve">s to later release into the wild. </w:t>
-      </w:r>
-      <w:r>
-        <w:t xml:space="preserve">During my time there, I led tours to local Argentinians, cleaned plates of food (for the monkeys, not the people), gave water to all of the animals (including llamas, pumas, &amp; dogs), and cleaned cages. </w:t>
-      </w:r>
-    </w:p>
-    <w:p/>
-    <w:p>
-      <w:r>
-        <w:t>It was a lot of manual labor, but I did and saw so many things I’ll likely never experience again. For example, I would make food with one of the more snuggly monkeys perched on my shoulder, lead a pack of llamas into a pen, feed multiple pumas, help build puma cages</w:t>
-      </w:r>
-      <w:r>
-        <w:t xml:space="preserve">, and give bananas to monkeys. </w:t>
+        <w:t xml:space="preserve">s </w:t>
+      </w:r>
+      <w:r>
+        <w:t xml:space="preserve">and teach them how to survive in the wild, with the eventual goal of releasing them to a forest in Uruguay. </w:t>
+      </w:r>
+      <w:r>
+        <w:t xml:space="preserve">During my time there, I led tours to local Argentinians, cleaned plates of food (for the monkeys, not the people), gave water to all of the animals (including llamas, pumas, &amp; dogs), and cleaned </w:t>
+      </w:r>
+      <w:r>
+        <w:t xml:space="preserve">&amp; help build cages, </w:t>
+      </w:r>
+      <w:r>
+        <w:t>and give bananas to monkeys – they don’t eat them like you would think!</w:t>
+      </w:r>
+      <w:r>
+        <w:t xml:space="preserve"> </w:t>
       </w:r>
     </w:p>
     <w:p>
@@ -313,6 +346,63 @@
     <w:p>
       <w:r>
         <w:t xml:space="preserve">Sørlandet &amp; Atlantic Ocean | 18 weeks | January 2014 – June 2014 </w:t>
+      </w:r>
+    </w:p>
+    <w:p/>
+    <w:p>
+      <w:r>
+        <w:t>Three weeks before I flew to Rio de Janeiro, I decided I wanted to spend the spring of my gap year on a ship. I joined the students &amp; crew of Sørlandet, a 210</w:t>
+      </w:r>
+      <w:r>
+        <w:t xml:space="preserve">-foot long </w:t>
+      </w:r>
+      <w:r>
+        <w:t>Norwegian tall ship</w:t>
+      </w:r>
+      <w:r>
+        <w:t xml:space="preserve"> and the oldest full-rigged ship still in operation, through the program Class Afloat, an international education program geared towards high school and gap year students. We travelle</w:t>
+      </w:r>
+      <w:r>
+        <w:t>d</w:t>
+      </w:r>
+      <w:r>
+        <w:t xml:space="preserve"> across the Atlantic Ocean </w:t>
+      </w:r>
+      <w:r>
+        <w:t>(</w:t>
+      </w:r>
+      <w:r>
+        <w:t>twice</w:t>
+      </w:r>
+      <w:r>
+        <w:t>)</w:t>
+      </w:r>
+      <w:r>
+        <w:t xml:space="preserve"> to visit 12</w:t>
+      </w:r>
+      <w:r>
+        <w:t xml:space="preserve"> countries/cities: Brazil, Gough Island, South Africa, Namibia, St. Helena, Ascension Island, Barbados, Trinidad &amp; Tobago, </w:t>
+      </w:r>
+      <w:r>
+        <w:t xml:space="preserve">Dominica, Guadeloupe, Bermuda, and Canada. </w:t>
+      </w:r>
+    </w:p>
+    <w:p/>
+    <w:p>
+      <w:r>
+        <w:t xml:space="preserve">Living on a ship was completely new. While we were at sea, I would work for 7 hours and be in class for 2. The hardest part to get used to, besides acquiring sea legs, was night watch. Two of those 7 work hours would be between 8pm and 8am. For example, if your watch (team) were scheduled on the 2-4 night watch, you would fall asleep at 10pm, wake up at 1:45an, be on watch from 2am-4am, be back in bed at 4:10am, and wake up again at 7am for breakfast. Everyone on board, myself included, got very good at falling asleep quickly. One of my good friends boasted that she could nap for five minutes: one to fall asleep, three asleep, and one to wake up. </w:t>
+      </w:r>
+    </w:p>
+    <w:p/>
+    <w:p>
+      <w:r>
+        <w:t xml:space="preserve">Yet however odd the schedules or on-board rules were, I saw things I would never see otherwise. The stars in the middle of the ocean are so clear that you can see </w:t>
+      </w:r>
+      <w:r>
+        <w:t>a band of the galaxy. There were bioluminescent plankton that would light up in the ship’s wake.</w:t>
+      </w:r>
+      <w:r>
+        <w:t xml:space="preserve"> The sky and its sunsets look much bigger when there’s only water around you. I’m grateful not only for these experiences, but also getting to know 50 other travel-hungry people my age, many of whom I’ve met up with in other parts of the world since the program ended.</w:t>
       </w:r>
     </w:p>
     <w:sectPr>

</xml_diff>

<commit_message>
making test files for navbar
</commit_message>
<xml_diff>
--- a/marker captions.docx
+++ b/marker captions.docx
@@ -19,7 +19,15 @@
     <w:p/>
     <w:p>
       <w:r>
-        <w:t xml:space="preserve">I got my BA in Applied Mathematics &amp; Sociology form Yale University in New Haven, CT. After four wonderful years as a member of Pierson College, I graduated in May 2017. </w:t>
+        <w:t xml:space="preserve">I got my BA in Applied Mathematics &amp; Sociology </w:t>
+      </w:r>
+      <w:proofErr w:type="spellStart"/>
+      <w:r>
+        <w:t>form</w:t>
+      </w:r>
+      <w:proofErr w:type="spellEnd"/>
+      <w:r>
+        <w:t xml:space="preserve"> Yale University in New Haven, CT. After four wonderful years as a member of Pierson College, I graduated in May 2017. </w:t>
       </w:r>
     </w:p>
     <w:p/>
@@ -112,15 +120,28 @@
     </w:p>
     <w:p/>
     <w:p>
-      <w:r>
-        <w:t>Grado, Italy | 2 months | Summer of 2014</w:t>
+      <w:proofErr w:type="spellStart"/>
+      <w:r>
+        <w:t>Grado</w:t>
+      </w:r>
+      <w:proofErr w:type="spellEnd"/>
+      <w:r>
+        <w:t>, Italy | 2 months | Summer of 2014</w:t>
       </w:r>
     </w:p>
     <w:p/>
     <w:p>
       <w:r>
         <w:lastRenderedPageBreak/>
-        <w:t xml:space="preserve">Hands down, best summer of my life. I had an incredible time in Grado. The schedule could not have been better: three hours of class in the morning, lunch (and you know it was delicious), homework at the beach, and then dinner (also delicious) practicing Italian </w:t>
+        <w:t xml:space="preserve">Hands down, best summer of my life. I had an incredible time in </w:t>
+      </w:r>
+      <w:proofErr w:type="spellStart"/>
+      <w:r>
+        <w:t>Grado</w:t>
+      </w:r>
+      <w:proofErr w:type="spellEnd"/>
+      <w:r>
+        <w:t xml:space="preserve">. The schedule could not have been better: three hours of class in the morning, lunch (and you know it was delicious), homework at the beach, and then dinner (also delicious) practicing Italian </w:t>
       </w:r>
       <w:r>
         <w:t>with my wonderful host family</w:t>
@@ -135,13 +156,37 @@
     <w:p/>
     <w:p>
       <w:r>
-        <w:t xml:space="preserve">I also made some great friends on the trip &amp; we went on class-sponsored ‘education trips’ to different places around Italy. One weekend, we went to Austria and stumbled upon the Austria IronMan competition. I also became good friends with a woman who worked at my favorite ice cream shop. One of our </w:t>
+        <w:t xml:space="preserve">I also made some great friends on the trip &amp; we went on class-sponsored ‘education trips’ to different places around Italy. One weekend, we went to Austria and stumbled upon the Austria </w:t>
+      </w:r>
+      <w:proofErr w:type="spellStart"/>
+      <w:r>
+        <w:t>IronMan</w:t>
+      </w:r>
+      <w:proofErr w:type="spellEnd"/>
+      <w:r>
+        <w:t xml:space="preserve"> competition. I also became good friends with a woman who worked at my favorite ice cream shop. One of our </w:t>
       </w:r>
       <w:r>
         <w:t xml:space="preserve">first </w:t>
       </w:r>
       <w:r>
-        <w:t xml:space="preserve">school assignments (let me remind you, I received Yale credit for this) was to approach a stranger and ask them their name and birthday, as that was what we had learned on our first day. Our friendship grew from there. I had a scoop of ‘foresta nera’ (‘black forest’ – chocolate ice cream with chunks of </w:t>
+        <w:t>school assignments (let me remind you, I received Yale credit for this) was to approach a stranger and ask them their name and birthday, as that was what we had learned on our first day. Our friendship grew from there. I had a scoop of ‘</w:t>
+      </w:r>
+      <w:proofErr w:type="spellStart"/>
+      <w:r>
+        <w:t>foresta</w:t>
+      </w:r>
+      <w:proofErr w:type="spellEnd"/>
+      <w:r>
+        <w:t xml:space="preserve"> </w:t>
+      </w:r>
+      <w:proofErr w:type="spellStart"/>
+      <w:r>
+        <w:t>nera</w:t>
+      </w:r>
+      <w:proofErr w:type="spellEnd"/>
+      <w:r>
+        <w:t xml:space="preserve">’ (‘black forest’ – chocolate ice cream with chunks of </w:t>
       </w:r>
       <w:r>
         <w:t>chocolate</w:t>
@@ -226,16 +271,81 @@
       <w:r>
         <w:t>Argentina | 1 month | June</w:t>
       </w:r>
+      <w:r>
+        <w:t xml:space="preserve"> 2010</w:t>
+      </w:r>
+    </w:p>
+    <w:p/>
+    <w:p>
       <w:bookmarkStart w:id="0" w:name="_GoBack"/>
-      <w:bookmarkEnd w:id="0"/>
-      <w:r>
-        <w:t xml:space="preserve"> 2010</w:t>
-      </w:r>
-    </w:p>
-    <w:p/>
-    <w:p>
-      <w:r>
-        <w:t xml:space="preserve">This program was similar to my experience in Spain, except I was with a wonderful host family for the entire month. I really got along with the entire family and liked helping with their English school that they ran out of a room attached to their house. </w:t>
+      <w:r>
+        <w:t xml:space="preserve">This program was </w:t>
+      </w:r>
+      <w:proofErr w:type="gramStart"/>
+      <w:r>
+        <w:t>similar to</w:t>
+      </w:r>
+      <w:proofErr w:type="gramEnd"/>
+      <w:r>
+        <w:t xml:space="preserve"> my experience in Spain, except I was with a wonderful host family for the entire month. I really got along with the entire family and liked helping with their English school that they ran out of a room attached to their house. </w:t>
+      </w:r>
+      <w:r>
+        <w:t xml:space="preserve">While I was there, I attended a </w:t>
+      </w:r>
+      <w:proofErr w:type="spellStart"/>
+      <w:r>
+        <w:t>quinceañ</w:t>
+      </w:r>
+      <w:r>
+        <w:t>era</w:t>
+      </w:r>
+      <w:proofErr w:type="spellEnd"/>
+      <w:r>
+        <w:t xml:space="preserve">, went to the Iguazu falls with my (real) dad, and ate lots of </w:t>
+      </w:r>
+      <w:proofErr w:type="spellStart"/>
+      <w:r>
+        <w:t>dulce</w:t>
+      </w:r>
+      <w:proofErr w:type="spellEnd"/>
+      <w:r>
+        <w:t xml:space="preserve"> de </w:t>
+      </w:r>
+      <w:proofErr w:type="spellStart"/>
+      <w:r>
+        <w:t>leche</w:t>
+      </w:r>
+      <w:proofErr w:type="spellEnd"/>
+      <w:r>
+        <w:t xml:space="preserve">. </w:t>
+      </w:r>
+    </w:p>
+    <w:bookmarkEnd w:id="0"/>
+    <w:p/>
+    <w:p>
+      <w:r>
+        <w:t>Salamanca</w:t>
+      </w:r>
+      <w:r>
+        <w:t xml:space="preserve"> &amp; San Sebast</w:t>
+      </w:r>
+      <w:r>
+        <w:t>ian, Spain | 1 Month | July 2009</w:t>
+      </w:r>
+    </w:p>
+    <w:p/>
+    <w:p>
+      <w:r>
+        <w:t>This was my first time I travelled alone – and it was to another continent! I</w:t>
+      </w:r>
+      <w:r>
+        <w:t xml:space="preserve"> was 15 at the time and went to Spain for language classes in Salamanca and a week with a host family in San Sebastian. </w:t>
+      </w:r>
+      <w:r>
+        <w:t xml:space="preserve">This was also my first time doing immersion language classes, which you can tell I loved because of how many other later times I went abroad to learn a language. </w:t>
+      </w:r>
+      <w:r>
+        <w:t>And while I was only with my host family for a week, I learned a lot and enjoyed the experience. I even got to experience Spain’s healthcare system when I got sick halfway through!</w:t>
       </w:r>
     </w:p>
     <w:p>
@@ -248,41 +358,15 @@
     <w:p/>
     <w:p>
       <w:r>
-        <w:t>Salamanca</w:t>
-      </w:r>
-      <w:r>
-        <w:t xml:space="preserve"> &amp; San Sebast</w:t>
-      </w:r>
-      <w:r>
-        <w:t>ian, Spain | 1 Month | July 2009</w:t>
-      </w:r>
-    </w:p>
-    <w:p/>
-    <w:p>
-      <w:r>
-        <w:t>This was my first time I travelled alone – and it was to another continent! I</w:t>
-      </w:r>
-      <w:r>
-        <w:t xml:space="preserve"> was 15 at the time and went to Spain for language classes in Salamanca and a week with a host family in San Sebastian. </w:t>
-      </w:r>
-      <w:r>
-        <w:t xml:space="preserve">This was also my first time doing immersion language classes, which you can tell I loved because of how many other later times I went abroad to learn a language. </w:t>
-      </w:r>
-      <w:r>
-        <w:t>And while I was only with my host family for a week, I learned a lot and enjoyed the experience. I even got to experience Spain’s healthcare system when I got sick halfway through!</w:t>
-      </w:r>
-    </w:p>
-    <w:p>
-      <w:pPr>
-        <w:pBdr>
-          <w:bottom w:val="single" w:sz="12" w:space="1" w:color="auto"/>
-        </w:pBdr>
-      </w:pPr>
-    </w:p>
-    <w:p/>
-    <w:p>
-      <w:r>
-        <w:t>La Cumbre, Argentina | 1 month | June 2013</w:t>
+        <w:t xml:space="preserve">La </w:t>
+      </w:r>
+      <w:proofErr w:type="spellStart"/>
+      <w:r>
+        <w:t>Cumbre</w:t>
+      </w:r>
+      <w:proofErr w:type="spellEnd"/>
+      <w:r>
+        <w:t>, Argentina | 1 month | June 2013</w:t>
       </w:r>
     </w:p>
     <w:p/>
@@ -323,7 +407,15 @@
         <w:t xml:space="preserve">and teach them how to survive in the wild, with the eventual goal of releasing them to a forest in Uruguay. </w:t>
       </w:r>
       <w:r>
-        <w:t xml:space="preserve">During my time there, I led tours to local Argentinians, cleaned plates of food (for the monkeys, not the people), gave water to all of the animals (including llamas, pumas, &amp; dogs), and cleaned </w:t>
+        <w:t xml:space="preserve">During my time there, I led tours to local Argentinians, cleaned plates of food (for the monkeys, not the people), gave water to </w:t>
+      </w:r>
+      <w:proofErr w:type="gramStart"/>
+      <w:r>
+        <w:t>all of</w:t>
+      </w:r>
+      <w:proofErr w:type="gramEnd"/>
+      <w:r>
+        <w:t xml:space="preserve"> the animals (including llamas, pumas, &amp; dogs), and cleaned </w:t>
       </w:r>
       <w:r>
         <w:t xml:space="preserve">&amp; help build cages, </w:t>
@@ -344,14 +436,27 @@
     </w:p>
     <w:p/>
     <w:p>
-      <w:r>
-        <w:t xml:space="preserve">Sørlandet &amp; Atlantic Ocean | 18 weeks | January 2014 – June 2014 </w:t>
-      </w:r>
-    </w:p>
-    <w:p/>
-    <w:p>
-      <w:r>
-        <w:t>Three weeks before I flew to Rio de Janeiro, I decided I wanted to spend the spring of my gap year on a ship. I joined the students &amp; crew of Sørlandet, a 210</w:t>
+      <w:proofErr w:type="spellStart"/>
+      <w:r>
+        <w:t>Sørlandet</w:t>
+      </w:r>
+      <w:proofErr w:type="spellEnd"/>
+      <w:r>
+        <w:t xml:space="preserve"> &amp; Atlantic Ocean | 18 weeks | January 2014 – June 2014 </w:t>
+      </w:r>
+    </w:p>
+    <w:p/>
+    <w:p>
+      <w:r>
+        <w:t xml:space="preserve">Three weeks before I flew to Rio de Janeiro, I decided I wanted to spend the spring of my gap year on a ship. I joined the students &amp; crew of </w:t>
+      </w:r>
+      <w:proofErr w:type="spellStart"/>
+      <w:r>
+        <w:t>Sørlandet</w:t>
+      </w:r>
+      <w:proofErr w:type="spellEnd"/>
+      <w:r>
+        <w:t>, a 210</w:t>
       </w:r>
       <w:r>
         <w:t xml:space="preserve">-foot long </w:t>
@@ -390,7 +495,15 @@
     <w:p/>
     <w:p>
       <w:r>
-        <w:t xml:space="preserve">Living on a ship was completely new. While we were at sea, I would work for 7 hours and be in class for 2. The hardest part to get used to, besides acquiring sea legs, was night watch. Two of those 7 work hours would be between 8pm and 8am. For example, if your watch (team) were scheduled on the 2-4 night watch, you would fall asleep at 10pm, wake up at 1:45an, be on watch from 2am-4am, be back in bed at 4:10am, and wake up again at 7am for breakfast. Everyone on board, myself included, got very good at falling asleep quickly. One of my good friends boasted that she could nap for five minutes: one to fall asleep, three asleep, and one to wake up. </w:t>
+        <w:t xml:space="preserve">Living on a ship was completely new. While we were at sea, I would work for 7 hours and be in class for 2. The hardest part to get used to, besides acquiring sea legs, was night watch. Two of those 7 work hours would be between 8pm and 8am. For example, if your watch (team) were scheduled on the </w:t>
+      </w:r>
+      <w:proofErr w:type="gramStart"/>
+      <w:r>
+        <w:t>2-4 night</w:t>
+      </w:r>
+      <w:proofErr w:type="gramEnd"/>
+      <w:r>
+        <w:t xml:space="preserve"> watch, you would fall asleep at 10pm, wake up at 1:45an, be on watch from 2am-4am, be back in bed at 4:10am, and wake up again at 7am for breakfast. Everyone on board, myself included, got very good at falling asleep quickly. One of my good friends boasted that she could nap for five minutes: one to fall asleep, three asleep, and one to wake up. </w:t>
       </w:r>
     </w:p>
     <w:p/>

</xml_diff>

<commit_message>
updating map with Cambridge info
</commit_message>
<xml_diff>
--- a/marker captions.docx
+++ b/marker captions.docx
@@ -1,9 +1,98 @@
 
 <file path=word/document.xml><?xml version="1.0" encoding="utf-8"?>
-<w:document xmlns:wpc="http://schemas.microsoft.com/office/word/2010/wordprocessingCanvas" xmlns:mo="http://schemas.microsoft.com/office/mac/office/2008/main" xmlns:mc="http://schemas.openxmlformats.org/markup-compatibility/2006" xmlns:mv="urn:schemas-microsoft-com:mac:vml" xmlns:o="urn:schemas-microsoft-com:office:office" xmlns:r="http://schemas.openxmlformats.org/officeDocument/2006/relationships" xmlns:m="http://schemas.openxmlformats.org/officeDocument/2006/math" xmlns:v="urn:schemas-microsoft-com:vml" xmlns:wp14="http://schemas.microsoft.com/office/word/2010/wordprocessingDrawing" xmlns:wp="http://schemas.openxmlformats.org/drawingml/2006/wordprocessingDrawing" xmlns:w10="urn:schemas-microsoft-com:office:word" xmlns:w="http://schemas.openxmlformats.org/wordprocessingml/2006/main" xmlns:w14="http://schemas.microsoft.com/office/word/2010/wordml" xmlns:w15="http://schemas.microsoft.com/office/word/2012/wordml" xmlns:wpg="http://schemas.microsoft.com/office/word/2010/wordprocessingGroup" xmlns:wpi="http://schemas.microsoft.com/office/word/2010/wordprocessingInk" xmlns:wne="http://schemas.microsoft.com/office/word/2006/wordml" xmlns:wps="http://schemas.microsoft.com/office/word/2010/wordprocessingShape" mc:Ignorable="w14 w15 wp14">
+<w:document xmlns:wpc="http://schemas.microsoft.com/office/word/2010/wordprocessingCanvas" xmlns:mo="http://schemas.microsoft.com/office/mac/office/2008/main" xmlns:mc="http://schemas.openxmlformats.org/markup-compatibility/2006" xmlns:mv="urn:schemas-microsoft-com:mac:vml" xmlns:o="urn:schemas-microsoft-com:office:office" xmlns:r="http://schemas.openxmlformats.org/officeDocument/2006/relationships" xmlns:m="http://schemas.openxmlformats.org/officeDocument/2006/math" xmlns:v="urn:schemas-microsoft-com:vml" xmlns:wp14="http://schemas.microsoft.com/office/word/2010/wordprocessingDrawing" xmlns:wp="http://schemas.openxmlformats.org/drawingml/2006/wordprocessingDrawing" xmlns:w10="urn:schemas-microsoft-com:office:word" xmlns:w="http://schemas.openxmlformats.org/wordprocessingml/2006/main" xmlns:w14="http://schemas.microsoft.com/office/word/2010/wordml" xmlns:wpg="http://schemas.microsoft.com/office/word/2010/wordprocessingGroup" xmlns:wpi="http://schemas.microsoft.com/office/word/2010/wordprocessingInk" xmlns:wne="http://schemas.microsoft.com/office/word/2006/wordml" xmlns:wps="http://schemas.microsoft.com/office/word/2010/wordprocessingShape" mc:Ignorable="w14 wp14">
   <w:body>
     <w:p>
       <w:r>
+        <w:t>Cambridge, MA | September 2017 – present</w:t>
+      </w:r>
+    </w:p>
+    <w:p/>
+    <w:p>
+      <w:r>
+        <w:t>Here I am!</w:t>
+      </w:r>
+      <w:r>
+        <w:t xml:space="preserve"> I initially moved to Cambridge for a job with IBM – guess which one I liked more?</w:t>
+      </w:r>
+    </w:p>
+    <w:p/>
+    <w:p>
+      <w:r>
+        <w:t>Cambridge is a great place to live – there’s a never ending stream of things to do and places to visit, but still small enough that you can carve out a piece and call it your own. All of the universities give you guest speakers, conferences, and performances.</w:t>
+      </w:r>
+      <w:r>
+        <w:t xml:space="preserve"> I love the </w:t>
+      </w:r>
+      <w:proofErr w:type="spellStart"/>
+      <w:r>
+        <w:t>MBTA</w:t>
+      </w:r>
+      <w:proofErr w:type="spellEnd"/>
+      <w:r>
+        <w:t>, despite all of the complaints that are inevitable of any public transit system.</w:t>
+      </w:r>
+      <w:r>
+        <w:t xml:space="preserve"> </w:t>
+      </w:r>
+      <w:r>
+        <w:t>There are a surprisingly high number of neighborhoods to visit, which are easy to get to since the Boston area is mind-boggling small. One time, I WALKED from my office to an NBA stadium in 10 minutes. A single bus line</w:t>
+      </w:r>
+      <w:r>
+        <w:t>, that’s two miles end-to-end,</w:t>
+      </w:r>
+      <w:r>
+        <w:t xml:space="preserve"> </w:t>
+      </w:r>
+      <w:r>
+        <w:t>gets</w:t>
+      </w:r>
+      <w:r>
+        <w:t xml:space="preserve"> me to my office, my doctor’s office, the public library, </w:t>
+      </w:r>
+      <w:r>
+        <w:t>a</w:t>
+      </w:r>
+      <w:r>
+        <w:t xml:space="preserve"> po</w:t>
+      </w:r>
+      <w:r>
+        <w:t>st office, and a painting class</w:t>
+      </w:r>
+      <w:r>
+        <w:t xml:space="preserve">. </w:t>
+      </w:r>
+    </w:p>
+    <w:p/>
+    <w:p>
+      <w:r>
+        <w:t>As with any endeavor or location or job, the people really make a place special. I’m very lucky to live in a place filled</w:t>
+      </w:r>
+      <w:r>
+        <w:t xml:space="preserve"> with people that make me happy:</w:t>
+      </w:r>
+      <w:r>
+        <w:t xml:space="preserve"> </w:t>
+      </w:r>
+      <w:r>
+        <w:t>ones</w:t>
+      </w:r>
+      <w:r>
+        <w:t xml:space="preserve"> that I knew before and </w:t>
+      </w:r>
+      <w:r>
+        <w:t>ones</w:t>
+      </w:r>
+      <w:r>
+        <w:t xml:space="preserve"> that I got to know once I was here. </w:t>
+      </w:r>
+      <w:bookmarkStart w:id="0" w:name="_GoBack"/>
+      <w:bookmarkEnd w:id="0"/>
+    </w:p>
+    <w:p/>
+    <w:p/>
+    <w:p>
+      <w:r>
         <w:t>New Haven</w:t>
       </w:r>
       <w:r>
@@ -19,15 +108,13 @@
     <w:p/>
     <w:p>
       <w:r>
-        <w:t xml:space="preserve">I got my BA in Applied Mathematics &amp; Sociology </w:t>
-      </w:r>
-      <w:proofErr w:type="spellStart"/>
-      <w:r>
-        <w:t>form</w:t>
-      </w:r>
-      <w:proofErr w:type="spellEnd"/>
-      <w:r>
-        <w:t xml:space="preserve"> Yale University in New Haven, CT. After four wonderful years as a member of Pierson College, I graduated in May 2017. </w:t>
+        <w:t>I got my BA in App</w:t>
+      </w:r>
+      <w:r>
+        <w:t>lied Mathematics &amp; Sociology fro</w:t>
+      </w:r>
+      <w:r>
+        <w:t xml:space="preserve">m Yale University in New Haven, CT. After four wonderful years as a member of Pierson College, I graduated in May 2017. </w:t>
       </w:r>
     </w:p>
     <w:p/>
@@ -85,7 +172,11 @@
     <w:p/>
     <w:p>
       <w:r>
-        <w:t xml:space="preserve">I went a bit overboard with joining clubs – basically every morning (except Monday) &amp; afternoon (except Friday), I went to a club meeting. At one point in time (or for a few years), I helped run Math Team, Scholastic Bowl, Science Olympiad, PRIDE (the anti-drug club with a misleading name), &amp; International Club. Some days I would get to school before the sunrise &amp; leave after the sunset – but I was usually busy doing things I really enjoyed. </w:t>
+        <w:t xml:space="preserve">I went a bit overboard with joining clubs – basically every morning (except Monday) &amp; afternoon (except Friday), I went to a club meeting. At one point in time (or for a few years), I </w:t>
+      </w:r>
+      <w:r>
+        <w:lastRenderedPageBreak/>
+        <w:t xml:space="preserve">helped run Math Team, Scholastic Bowl, Science Olympiad, PRIDE (the anti-drug club with a misleading name), &amp; International Club. Some days I would get to school before the sunrise &amp; leave after the sunset – but I was usually busy doing things I really enjoyed. </w:t>
       </w:r>
     </w:p>
     <w:p/>
@@ -132,7 +223,6 @@
     <w:p/>
     <w:p>
       <w:r>
-        <w:lastRenderedPageBreak/>
         <w:t xml:space="preserve">Hands down, best summer of my life. I had an incredible time in </w:t>
       </w:r>
       <w:proofErr w:type="spellStart"/>
@@ -141,13 +231,7 @@
       </w:r>
       <w:proofErr w:type="spellEnd"/>
       <w:r>
-        <w:t xml:space="preserve">. The schedule could not have been better: three hours of class in the morning, lunch (and you know it was delicious), homework at the beach, and then dinner (also delicious) practicing Italian </w:t>
-      </w:r>
-      <w:r>
-        <w:t>with my wonderful host family</w:t>
-      </w:r>
-      <w:r>
-        <w:t>. My host family was extremely supportive of me learning Italian. On the drive from the airport when they picked me up, I only knew basic nouns. After it got uncomfortably silent (because neither of us knew the other’s language), I started to point at things out the window and naming them in Italian, like ‘tree’ or ‘man.’ They caught on and started teaching me new words like ‘ocean’ and ‘car.’ Another time, I was expressing my confusion over the pronunciation of some letters and asked if they could help. From the back o</w:t>
+        <w:t>. The schedule could not have been better: three hours of class in the morning, lunch (and you know it was delicious), homework at the beach, and then dinner (also delicious) practicing Italian with my wonderful host family. My host family was extremely supportive of me learning Italian. On the drive from the airport when they picked me up, I only knew basic nouns. After it got uncomfortably silent (because neither of us knew the other’s language), I started to point at things out the window and naming them in Italian, like ‘tree’ or ‘man.’ They caught on and started teaching me new words like ‘ocean’ and ‘car.’ Another time, I was expressing my confusion over the pronunciation of some letters and asked if they could help. From the back o</w:t>
       </w:r>
       <w:r>
         <w:t xml:space="preserve">f a closet they produced some children’s books with an accompanying cassette. For the next few days, I listened and read along to children’s fables in Italian. Eventually, given their immense support, I could have full conversations with them, which was more entertaining than just saying nouns. </w:t>
@@ -164,13 +248,7 @@
       </w:r>
       <w:proofErr w:type="spellEnd"/>
       <w:r>
-        <w:t xml:space="preserve"> competition. I also became good friends with a woman who worked at my favorite ice cream shop. One of our </w:t>
-      </w:r>
-      <w:r>
-        <w:t xml:space="preserve">first </w:t>
-      </w:r>
-      <w:r>
-        <w:t>school assignments (let me remind you, I received Yale credit for this) was to approach a stranger and ask them their name and birthday, as that was what we had learned on our first day. Our friendship grew from there. I had a scoop of ‘</w:t>
+        <w:t xml:space="preserve"> competition. I also became good friends with a woman who worked at my favorite ice cream shop. One of our first school assignments (let me remind you, I received Yale credit for this) was to approach a stranger and ask them their name and birthday, as that was what we had learned on our first day. Our friendship grew from there. I had a scoop of ‘</w:t>
       </w:r>
       <w:proofErr w:type="spellStart"/>
       <w:r>
@@ -277,17 +355,8 @@
     </w:p>
     <w:p/>
     <w:p>
-      <w:bookmarkStart w:id="0" w:name="_GoBack"/>
-      <w:r>
-        <w:t xml:space="preserve">This program was </w:t>
-      </w:r>
-      <w:proofErr w:type="gramStart"/>
-      <w:r>
-        <w:t>similar to</w:t>
-      </w:r>
-      <w:proofErr w:type="gramEnd"/>
-      <w:r>
-        <w:t xml:space="preserve"> my experience in Spain, except I was with a wonderful host family for the entire month. I really got along with the entire family and liked helping with their English school that they ran out of a room attached to their house. </w:t>
+      <w:r>
+        <w:t xml:space="preserve">This program was similar to my experience in Spain, except I was with a wonderful host family for the entire month. I really got along with the entire family and liked helping with their English school that they ran out of a room attached to their house. </w:t>
       </w:r>
       <w:r>
         <w:t xml:space="preserve">While I was there, I attended a </w:t>
@@ -320,7 +389,6 @@
         <w:t xml:space="preserve">. </w:t>
       </w:r>
     </w:p>
-    <w:bookmarkEnd w:id="0"/>
     <w:p/>
     <w:p>
       <w:r>
@@ -374,7 +442,7 @@
       <w:r>
         <w:t xml:space="preserve">As a kid, I thought that working with monkeys would be cool, so when I decided I would take a gap year, I started looking for monkey-oriented volunteering programs – and found one! Two hours away from Córdoba, up in the mountains, lies Argentina’s only monkey rehabilitation center. </w:t>
       </w:r>
-      <w:hyperlink r:id="rId4" w:history="1">
+      <w:hyperlink r:id="rId5" w:history="1">
         <w:r>
           <w:rPr>
             <w:rStyle w:val="Hyperlink"/>
@@ -407,15 +475,7 @@
         <w:t xml:space="preserve">and teach them how to survive in the wild, with the eventual goal of releasing them to a forest in Uruguay. </w:t>
       </w:r>
       <w:r>
-        <w:t xml:space="preserve">During my time there, I led tours to local Argentinians, cleaned plates of food (for the monkeys, not the people), gave water to </w:t>
-      </w:r>
-      <w:proofErr w:type="gramStart"/>
-      <w:r>
-        <w:t>all of</w:t>
-      </w:r>
-      <w:proofErr w:type="gramEnd"/>
-      <w:r>
-        <w:t xml:space="preserve"> the animals (including llamas, pumas, &amp; dogs), and cleaned </w:t>
+        <w:t xml:space="preserve">During my time there, I led tours to local Argentinians, cleaned plates of food (for the monkeys, not the people), gave water to all of the animals (including llamas, pumas, &amp; dogs), and cleaned </w:t>
       </w:r>
       <w:r>
         <w:t xml:space="preserve">&amp; help build cages, </w:t>
@@ -436,27 +496,14 @@
     </w:p>
     <w:p/>
     <w:p>
-      <w:proofErr w:type="spellStart"/>
-      <w:r>
-        <w:t>Sørlandet</w:t>
-      </w:r>
-      <w:proofErr w:type="spellEnd"/>
-      <w:r>
-        <w:t xml:space="preserve"> &amp; Atlantic Ocean | 18 weeks | January 2014 – June 2014 </w:t>
-      </w:r>
-    </w:p>
-    <w:p/>
-    <w:p>
-      <w:r>
-        <w:t xml:space="preserve">Three weeks before I flew to Rio de Janeiro, I decided I wanted to spend the spring of my gap year on a ship. I joined the students &amp; crew of </w:t>
-      </w:r>
-      <w:proofErr w:type="spellStart"/>
-      <w:r>
-        <w:t>Sørlandet</w:t>
-      </w:r>
-      <w:proofErr w:type="spellEnd"/>
-      <w:r>
-        <w:t>, a 210</w:t>
+      <w:r>
+        <w:t xml:space="preserve">Sørlandet &amp; Atlantic Ocean | 18 weeks | January 2014 – June 2014 </w:t>
+      </w:r>
+    </w:p>
+    <w:p/>
+    <w:p>
+      <w:r>
+        <w:t>Three weeks before I flew to Rio de Janeiro, I decided I wanted to spend the spring of my gap year on a ship. I joined the students &amp; crew of Sørlandet, a 210</w:t>
       </w:r>
       <w:r>
         <w:t xml:space="preserve">-foot long </w:t>
@@ -495,15 +542,7 @@
     <w:p/>
     <w:p>
       <w:r>
-        <w:t xml:space="preserve">Living on a ship was completely new. While we were at sea, I would work for 7 hours and be in class for 2. The hardest part to get used to, besides acquiring sea legs, was night watch. Two of those 7 work hours would be between 8pm and 8am. For example, if your watch (team) were scheduled on the </w:t>
-      </w:r>
-      <w:proofErr w:type="gramStart"/>
-      <w:r>
-        <w:t>2-4 night</w:t>
-      </w:r>
-      <w:proofErr w:type="gramEnd"/>
-      <w:r>
-        <w:t xml:space="preserve"> watch, you would fall asleep at 10pm, wake up at 1:45an, be on watch from 2am-4am, be back in bed at 4:10am, and wake up again at 7am for breakfast. Everyone on board, myself included, got very good at falling asleep quickly. One of my good friends boasted that she could nap for five minutes: one to fall asleep, three asleep, and one to wake up. </w:t>
+        <w:t xml:space="preserve">Living on a ship was completely new. While we were at sea, I would work for 7 hours and be in class for 2. The hardest part to get used to, besides acquiring sea legs, was night watch. Two of those 7 work hours would be between 8pm and 8am. For example, if your watch (team) were scheduled on the 2-4 night watch, you would fall asleep at 10pm, wake up at 1:45an, be on watch from 2am-4am, be back in bed at 4:10am, and wake up again at 7am for breakfast. Everyone on board, myself included, got very good at falling asleep quickly. One of my good friends boasted that she could nap for five minutes: one to fall asleep, three asleep, and one to wake up. </w:t>
       </w:r>
     </w:p>
     <w:p/>
@@ -529,7 +568,7 @@
 </file>
 
 <file path=word/styles.xml><?xml version="1.0" encoding="utf-8"?>
-<w:styles xmlns:mc="http://schemas.openxmlformats.org/markup-compatibility/2006" xmlns:r="http://schemas.openxmlformats.org/officeDocument/2006/relationships" xmlns:w="http://schemas.openxmlformats.org/wordprocessingml/2006/main" xmlns:w14="http://schemas.microsoft.com/office/word/2010/wordml" xmlns:w15="http://schemas.microsoft.com/office/word/2012/wordml" mc:Ignorable="w14 w15">
+<w:styles xmlns:mc="http://schemas.openxmlformats.org/markup-compatibility/2006" xmlns:r="http://schemas.openxmlformats.org/officeDocument/2006/relationships" xmlns:w="http://schemas.openxmlformats.org/wordprocessingml/2006/main" xmlns:w14="http://schemas.microsoft.com/office/word/2010/wordml" mc:Ignorable="w14">
   <w:docDefaults>
     <w:rPrDefault>
       <w:rPr>
@@ -541,389 +580,341 @@
     </w:rPrDefault>
     <w:pPrDefault/>
   </w:docDefaults>
-  <w:latentStyles w:defLockedState="0" w:defUIPriority="99" w:defSemiHidden="0" w:defUnhideWhenUsed="0" w:defQFormat="0" w:count="382">
-    <w:lsdException w:name="Normal" w:uiPriority="0" w:qFormat="1"/>
-    <w:lsdException w:name="heading 1" w:uiPriority="9" w:qFormat="1"/>
-    <w:lsdException w:name="heading 2" w:semiHidden="1" w:uiPriority="9" w:unhideWhenUsed="1" w:qFormat="1"/>
-    <w:lsdException w:name="heading 3" w:semiHidden="1" w:uiPriority="9" w:unhideWhenUsed="1" w:qFormat="1"/>
-    <w:lsdException w:name="heading 4" w:semiHidden="1" w:uiPriority="9" w:unhideWhenUsed="1" w:qFormat="1"/>
-    <w:lsdException w:name="heading 5" w:semiHidden="1" w:uiPriority="9" w:unhideWhenUsed="1" w:qFormat="1"/>
-    <w:lsdException w:name="heading 6" w:semiHidden="1" w:uiPriority="9" w:unhideWhenUsed="1" w:qFormat="1"/>
-    <w:lsdException w:name="heading 7" w:semiHidden="1" w:uiPriority="9" w:unhideWhenUsed="1" w:qFormat="1"/>
-    <w:lsdException w:name="heading 8" w:semiHidden="1" w:uiPriority="9" w:unhideWhenUsed="1" w:qFormat="1"/>
-    <w:lsdException w:name="heading 9" w:semiHidden="1" w:uiPriority="9" w:unhideWhenUsed="1" w:qFormat="1"/>
-    <w:lsdException w:name="index 1" w:semiHidden="1" w:unhideWhenUsed="1"/>
-    <w:lsdException w:name="index 2" w:semiHidden="1" w:unhideWhenUsed="1"/>
-    <w:lsdException w:name="index 3" w:semiHidden="1" w:unhideWhenUsed="1"/>
-    <w:lsdException w:name="index 4" w:semiHidden="1" w:unhideWhenUsed="1"/>
-    <w:lsdException w:name="index 5" w:semiHidden="1" w:unhideWhenUsed="1"/>
-    <w:lsdException w:name="index 6" w:semiHidden="1" w:unhideWhenUsed="1"/>
-    <w:lsdException w:name="index 7" w:semiHidden="1" w:unhideWhenUsed="1"/>
-    <w:lsdException w:name="index 8" w:semiHidden="1" w:unhideWhenUsed="1"/>
-    <w:lsdException w:name="index 9" w:semiHidden="1" w:unhideWhenUsed="1"/>
-    <w:lsdException w:name="toc 1" w:semiHidden="1" w:uiPriority="39" w:unhideWhenUsed="1"/>
-    <w:lsdException w:name="toc 2" w:semiHidden="1" w:uiPriority="39" w:unhideWhenUsed="1"/>
-    <w:lsdException w:name="toc 3" w:semiHidden="1" w:uiPriority="39" w:unhideWhenUsed="1"/>
-    <w:lsdException w:name="toc 4" w:semiHidden="1" w:uiPriority="39" w:unhideWhenUsed="1"/>
-    <w:lsdException w:name="toc 5" w:semiHidden="1" w:uiPriority="39" w:unhideWhenUsed="1"/>
-    <w:lsdException w:name="toc 6" w:semiHidden="1" w:uiPriority="39" w:unhideWhenUsed="1"/>
-    <w:lsdException w:name="toc 7" w:semiHidden="1" w:uiPriority="39" w:unhideWhenUsed="1"/>
-    <w:lsdException w:name="toc 8" w:semiHidden="1" w:uiPriority="39" w:unhideWhenUsed="1"/>
-    <w:lsdException w:name="toc 9" w:semiHidden="1" w:uiPriority="39" w:unhideWhenUsed="1"/>
-    <w:lsdException w:name="Normal Indent" w:semiHidden="1" w:unhideWhenUsed="1"/>
-    <w:lsdException w:name="footnote text" w:semiHidden="1" w:unhideWhenUsed="1"/>
-    <w:lsdException w:name="annotation text" w:semiHidden="1" w:unhideWhenUsed="1"/>
-    <w:lsdException w:name="header" w:semiHidden="1" w:unhideWhenUsed="1"/>
-    <w:lsdException w:name="footer" w:semiHidden="1" w:unhideWhenUsed="1"/>
-    <w:lsdException w:name="index heading" w:semiHidden="1" w:unhideWhenUsed="1"/>
-    <w:lsdException w:name="caption" w:semiHidden="1" w:uiPriority="35" w:unhideWhenUsed="1" w:qFormat="1"/>
-    <w:lsdException w:name="table of figures" w:semiHidden="1" w:unhideWhenUsed="1"/>
-    <w:lsdException w:name="envelope address" w:semiHidden="1" w:unhideWhenUsed="1"/>
-    <w:lsdException w:name="envelope return" w:semiHidden="1" w:unhideWhenUsed="1"/>
-    <w:lsdException w:name="footnote reference" w:semiHidden="1" w:unhideWhenUsed="1"/>
-    <w:lsdException w:name="annotation reference" w:semiHidden="1" w:unhideWhenUsed="1"/>
-    <w:lsdException w:name="line number" w:semiHidden="1" w:unhideWhenUsed="1"/>
-    <w:lsdException w:name="page number" w:semiHidden="1" w:unhideWhenUsed="1"/>
-    <w:lsdException w:name="endnote reference" w:semiHidden="1" w:unhideWhenUsed="1"/>
-    <w:lsdException w:name="endnote text" w:semiHidden="1" w:unhideWhenUsed="1"/>
-    <w:lsdException w:name="table of authorities" w:semiHidden="1" w:unhideWhenUsed="1"/>
-    <w:lsdException w:name="macro" w:semiHidden="1" w:unhideWhenUsed="1"/>
-    <w:lsdException w:name="toa heading" w:semiHidden="1" w:unhideWhenUsed="1"/>
-    <w:lsdException w:name="List" w:semiHidden="1" w:unhideWhenUsed="1"/>
-    <w:lsdException w:name="List Bullet" w:semiHidden="1" w:unhideWhenUsed="1"/>
-    <w:lsdException w:name="List Number" w:semiHidden="1" w:unhideWhenUsed="1"/>
-    <w:lsdException w:name="List 2" w:semiHidden="1" w:unhideWhenUsed="1"/>
-    <w:lsdException w:name="List 3" w:semiHidden="1" w:unhideWhenUsed="1"/>
-    <w:lsdException w:name="List 4" w:semiHidden="1" w:unhideWhenUsed="1"/>
-    <w:lsdException w:name="List 5" w:semiHidden="1" w:unhideWhenUsed="1"/>
-    <w:lsdException w:name="List Bullet 2" w:semiHidden="1" w:unhideWhenUsed="1"/>
-    <w:lsdException w:name="List Bullet 3" w:semiHidden="1" w:unhideWhenUsed="1"/>
-    <w:lsdException w:name="List Bullet 4" w:semiHidden="1" w:unhideWhenUsed="1"/>
-    <w:lsdException w:name="List Bullet 5" w:semiHidden="1" w:unhideWhenUsed="1"/>
-    <w:lsdException w:name="List Number 2" w:semiHidden="1" w:unhideWhenUsed="1"/>
-    <w:lsdException w:name="List Number 3" w:semiHidden="1" w:unhideWhenUsed="1"/>
-    <w:lsdException w:name="List Number 4" w:semiHidden="1" w:unhideWhenUsed="1"/>
-    <w:lsdException w:name="List Number 5" w:semiHidden="1" w:unhideWhenUsed="1"/>
-    <w:lsdException w:name="Title" w:uiPriority="10" w:qFormat="1"/>
-    <w:lsdException w:name="Closing" w:semiHidden="1" w:unhideWhenUsed="1"/>
-    <w:lsdException w:name="Signature" w:semiHidden="1" w:unhideWhenUsed="1"/>
-    <w:lsdException w:name="Default Paragraph Font" w:semiHidden="1" w:uiPriority="1" w:unhideWhenUsed="1"/>
-    <w:lsdException w:name="Body Text" w:semiHidden="1" w:unhideWhenUsed="1"/>
-    <w:lsdException w:name="Body Text Indent" w:semiHidden="1" w:unhideWhenUsed="1"/>
-    <w:lsdException w:name="List Continue" w:semiHidden="1" w:unhideWhenUsed="1"/>
-    <w:lsdException w:name="List Continue 2" w:semiHidden="1" w:unhideWhenUsed="1"/>
-    <w:lsdException w:name="List Continue 3" w:semiHidden="1" w:unhideWhenUsed="1"/>
-    <w:lsdException w:name="List Continue 4" w:semiHidden="1" w:unhideWhenUsed="1"/>
-    <w:lsdException w:name="List Continue 5" w:semiHidden="1" w:unhideWhenUsed="1"/>
-    <w:lsdException w:name="Message Header" w:semiHidden="1" w:unhideWhenUsed="1"/>
-    <w:lsdException w:name="Subtitle" w:uiPriority="11" w:qFormat="1"/>
-    <w:lsdException w:name="Salutation" w:semiHidden="1" w:unhideWhenUsed="1"/>
-    <w:lsdException w:name="Date" w:semiHidden="1" w:unhideWhenUsed="1"/>
-    <w:lsdException w:name="Body Text First Indent" w:semiHidden="1" w:unhideWhenUsed="1"/>
-    <w:lsdException w:name="Body Text First Indent 2" w:semiHidden="1" w:unhideWhenUsed="1"/>
-    <w:lsdException w:name="Note Heading" w:semiHidden="1" w:unhideWhenUsed="1"/>
-    <w:lsdException w:name="Body Text 2" w:semiHidden="1" w:unhideWhenUsed="1"/>
-    <w:lsdException w:name="Body Text 3" w:semiHidden="1" w:unhideWhenUsed="1"/>
-    <w:lsdException w:name="Body Text Indent 2" w:semiHidden="1" w:unhideWhenUsed="1"/>
-    <w:lsdException w:name="Body Text Indent 3" w:semiHidden="1" w:unhideWhenUsed="1"/>
-    <w:lsdException w:name="Block Text" w:semiHidden="1" w:unhideWhenUsed="1"/>
-    <w:lsdException w:name="Hyperlink" w:semiHidden="1" w:unhideWhenUsed="1"/>
-    <w:lsdException w:name="FollowedHyperlink" w:semiHidden="1" w:unhideWhenUsed="1"/>
-    <w:lsdException w:name="Strong" w:uiPriority="22" w:qFormat="1"/>
-    <w:lsdException w:name="Emphasis" w:uiPriority="20" w:qFormat="1"/>
-    <w:lsdException w:name="Document Map" w:semiHidden="1" w:unhideWhenUsed="1"/>
-    <w:lsdException w:name="Plain Text" w:semiHidden="1" w:unhideWhenUsed="1"/>
-    <w:lsdException w:name="E-mail Signature" w:semiHidden="1" w:unhideWhenUsed="1"/>
-    <w:lsdException w:name="HTML Top of Form" w:semiHidden="1" w:unhideWhenUsed="1"/>
-    <w:lsdException w:name="HTML Bottom of Form" w:semiHidden="1" w:unhideWhenUsed="1"/>
-    <w:lsdException w:name="Normal (Web)" w:semiHidden="1" w:unhideWhenUsed="1"/>
-    <w:lsdException w:name="HTML Acronym" w:semiHidden="1" w:unhideWhenUsed="1"/>
-    <w:lsdException w:name="HTML Address" w:semiHidden="1" w:unhideWhenUsed="1"/>
-    <w:lsdException w:name="HTML Cite" w:semiHidden="1" w:unhideWhenUsed="1"/>
-    <w:lsdException w:name="HTML Code" w:semiHidden="1" w:unhideWhenUsed="1"/>
-    <w:lsdException w:name="HTML Definition" w:semiHidden="1" w:unhideWhenUsed="1"/>
-    <w:lsdException w:name="HTML Keyboard" w:semiHidden="1" w:unhideWhenUsed="1"/>
-    <w:lsdException w:name="HTML Preformatted" w:semiHidden="1" w:unhideWhenUsed="1"/>
-    <w:lsdException w:name="HTML Sample" w:semiHidden="1" w:unhideWhenUsed="1"/>
-    <w:lsdException w:name="HTML Typewriter" w:semiHidden="1" w:unhideWhenUsed="1"/>
-    <w:lsdException w:name="HTML Variable" w:semiHidden="1" w:unhideWhenUsed="1"/>
-    <w:lsdException w:name="Normal Table" w:semiHidden="1" w:unhideWhenUsed="1"/>
-    <w:lsdException w:name="annotation subject" w:semiHidden="1" w:unhideWhenUsed="1"/>
-    <w:lsdException w:name="No List" w:semiHidden="1" w:unhideWhenUsed="1"/>
-    <w:lsdException w:name="Outline List 1" w:semiHidden="1" w:unhideWhenUsed="1"/>
-    <w:lsdException w:name="Outline List 2" w:semiHidden="1" w:unhideWhenUsed="1"/>
-    <w:lsdException w:name="Outline List 3" w:semiHidden="1" w:unhideWhenUsed="1"/>
-    <w:lsdException w:name="Table Simple 1" w:semiHidden="1" w:unhideWhenUsed="1"/>
-    <w:lsdException w:name="Table Simple 2" w:semiHidden="1" w:unhideWhenUsed="1"/>
-    <w:lsdException w:name="Table Simple 3" w:semiHidden="1" w:unhideWhenUsed="1"/>
-    <w:lsdException w:name="Table Classic 1" w:semiHidden="1" w:unhideWhenUsed="1"/>
-    <w:lsdException w:name="Table Classic 2" w:semiHidden="1" w:unhideWhenUsed="1"/>
-    <w:lsdException w:name="Table Classic 3" w:semiHidden="1" w:unhideWhenUsed="1"/>
-    <w:lsdException w:name="Table Classic 4" w:semiHidden="1" w:unhideWhenUsed="1"/>
-    <w:lsdException w:name="Table Colorful 1" w:semiHidden="1" w:unhideWhenUsed="1"/>
-    <w:lsdException w:name="Table Colorful 2" w:semiHidden="1" w:unhideWhenUsed="1"/>
-    <w:lsdException w:name="Table Colorful 3" w:semiHidden="1" w:unhideWhenUsed="1"/>
-    <w:lsdException w:name="Table Columns 1" w:semiHidden="1" w:unhideWhenUsed="1"/>
-    <w:lsdException w:name="Table Columns 2" w:semiHidden="1" w:unhideWhenUsed="1"/>
-    <w:lsdException w:name="Table Columns 3" w:semiHidden="1" w:unhideWhenUsed="1"/>
-    <w:lsdException w:name="Table Columns 4" w:semiHidden="1" w:unhideWhenUsed="1"/>
-    <w:lsdException w:name="Table Columns 5" w:semiHidden="1" w:unhideWhenUsed="1"/>
-    <w:lsdException w:name="Table Grid 1" w:semiHidden="1" w:unhideWhenUsed="1"/>
-    <w:lsdException w:name="Table Grid 2" w:semiHidden="1" w:unhideWhenUsed="1"/>
-    <w:lsdException w:name="Table Grid 3" w:semiHidden="1" w:unhideWhenUsed="1"/>
-    <w:lsdException w:name="Table Grid 4" w:semiHidden="1" w:unhideWhenUsed="1"/>
-    <w:lsdException w:name="Table Grid 5" w:semiHidden="1" w:unhideWhenUsed="1"/>
-    <w:lsdException w:name="Table Grid 6" w:semiHidden="1" w:unhideWhenUsed="1"/>
-    <w:lsdException w:name="Table Grid 7" w:semiHidden="1" w:unhideWhenUsed="1"/>
-    <w:lsdException w:name="Table Grid 8" w:semiHidden="1" w:unhideWhenUsed="1"/>
-    <w:lsdException w:name="Table List 1" w:semiHidden="1" w:unhideWhenUsed="1"/>
-    <w:lsdException w:name="Table List 2" w:semiHidden="1" w:unhideWhenUsed="1"/>
-    <w:lsdException w:name="Table List 3" w:semiHidden="1" w:unhideWhenUsed="1"/>
-    <w:lsdException w:name="Table List 4" w:semiHidden="1" w:unhideWhenUsed="1"/>
-    <w:lsdException w:name="Table List 5" w:semiHidden="1" w:unhideWhenUsed="1"/>
-    <w:lsdException w:name="Table List 6" w:semiHidden="1" w:unhideWhenUsed="1"/>
-    <w:lsdException w:name="Table List 7" w:semiHidden="1" w:unhideWhenUsed="1"/>
-    <w:lsdException w:name="Table List 8" w:semiHidden="1" w:unhideWhenUsed="1"/>
-    <w:lsdException w:name="Table 3D effects 1" w:semiHidden="1" w:unhideWhenUsed="1"/>
-    <w:lsdException w:name="Table 3D effects 2" w:semiHidden="1" w:unhideWhenUsed="1"/>
-    <w:lsdException w:name="Table 3D effects 3" w:semiHidden="1" w:unhideWhenUsed="1"/>
-    <w:lsdException w:name="Table Contemporary" w:semiHidden="1" w:unhideWhenUsed="1"/>
-    <w:lsdException w:name="Table Elegant" w:semiHidden="1" w:unhideWhenUsed="1"/>
-    <w:lsdException w:name="Table Professional" w:semiHidden="1" w:unhideWhenUsed="1"/>
-    <w:lsdException w:name="Table Subtle 1" w:semiHidden="1" w:unhideWhenUsed="1"/>
-    <w:lsdException w:name="Table Subtle 2" w:semiHidden="1" w:unhideWhenUsed="1"/>
-    <w:lsdException w:name="Table Web 1" w:semiHidden="1" w:unhideWhenUsed="1"/>
-    <w:lsdException w:name="Table Web 2" w:semiHidden="1" w:unhideWhenUsed="1"/>
-    <w:lsdException w:name="Table Web 3" w:semiHidden="1" w:unhideWhenUsed="1"/>
-    <w:lsdException w:name="Balloon Text" w:semiHidden="1" w:unhideWhenUsed="1"/>
-    <w:lsdException w:name="Table Grid" w:uiPriority="39"/>
-    <w:lsdException w:name="Table Theme" w:semiHidden="1" w:unhideWhenUsed="1"/>
-    <w:lsdException w:name="Note Level 1" w:semiHidden="1" w:unhideWhenUsed="1"/>
-    <w:lsdException w:name="Note Level 2" w:semiHidden="1" w:unhideWhenUsed="1"/>
-    <w:lsdException w:name="Note Level 3" w:semiHidden="1" w:unhideWhenUsed="1"/>
-    <w:lsdException w:name="Note Level 4" w:semiHidden="1" w:unhideWhenUsed="1"/>
-    <w:lsdException w:name="Note Level 5" w:semiHidden="1" w:unhideWhenUsed="1"/>
-    <w:lsdException w:name="Note Level 6" w:semiHidden="1" w:unhideWhenUsed="1"/>
-    <w:lsdException w:name="Note Level 7" w:semiHidden="1" w:unhideWhenUsed="1"/>
-    <w:lsdException w:name="Note Level 8" w:semiHidden="1" w:unhideWhenUsed="1"/>
-    <w:lsdException w:name="Note Level 9" w:semiHidden="1" w:unhideWhenUsed="1"/>
-    <w:lsdException w:name="Placeholder Text" w:semiHidden="1"/>
-    <w:lsdException w:name="No Spacing" w:uiPriority="1" w:qFormat="1"/>
-    <w:lsdException w:name="Light Shading" w:uiPriority="60"/>
-    <w:lsdException w:name="Light List" w:uiPriority="61"/>
-    <w:lsdException w:name="Light Grid" w:uiPriority="62"/>
-    <w:lsdException w:name="Medium Shading 1" w:uiPriority="63"/>
-    <w:lsdException w:name="Medium Shading 2" w:uiPriority="64"/>
-    <w:lsdException w:name="Medium List 1" w:uiPriority="65"/>
-    <w:lsdException w:name="Medium List 2" w:uiPriority="66"/>
-    <w:lsdException w:name="Medium Grid 1" w:uiPriority="67"/>
-    <w:lsdException w:name="Medium Grid 2" w:uiPriority="68"/>
-    <w:lsdException w:name="Medium Grid 3" w:uiPriority="69"/>
-    <w:lsdException w:name="Dark List" w:uiPriority="70"/>
-    <w:lsdException w:name="Colorful Shading" w:uiPriority="71"/>
-    <w:lsdException w:name="Colorful List" w:uiPriority="72"/>
-    <w:lsdException w:name="Colorful Grid" w:uiPriority="73"/>
-    <w:lsdException w:name="Light Shading Accent 1" w:uiPriority="60"/>
-    <w:lsdException w:name="Light List Accent 1" w:uiPriority="61"/>
-    <w:lsdException w:name="Light Grid Accent 1" w:uiPriority="62"/>
-    <w:lsdException w:name="Medium Shading 1 Accent 1" w:uiPriority="63"/>
-    <w:lsdException w:name="Medium Shading 2 Accent 1" w:uiPriority="64"/>
-    <w:lsdException w:name="Medium List 1 Accent 1" w:uiPriority="65"/>
-    <w:lsdException w:name="Revision" w:semiHidden="1"/>
-    <w:lsdException w:name="List Paragraph" w:uiPriority="34" w:qFormat="1"/>
-    <w:lsdException w:name="Quote" w:uiPriority="29" w:qFormat="1"/>
-    <w:lsdException w:name="Intense Quote" w:uiPriority="30" w:qFormat="1"/>
-    <w:lsdException w:name="Medium List 2 Accent 1" w:uiPriority="66"/>
-    <w:lsdException w:name="Medium Grid 1 Accent 1" w:uiPriority="67"/>
-    <w:lsdException w:name="Medium Grid 2 Accent 1" w:uiPriority="68"/>
-    <w:lsdException w:name="Medium Grid 3 Accent 1" w:uiPriority="69"/>
-    <w:lsdException w:name="Dark List Accent 1" w:uiPriority="70"/>
-    <w:lsdException w:name="Colorful Shading Accent 1" w:uiPriority="71"/>
-    <w:lsdException w:name="Colorful List Accent 1" w:uiPriority="72"/>
-    <w:lsdException w:name="Colorful Grid Accent 1" w:uiPriority="73"/>
-    <w:lsdException w:name="Light Shading Accent 2" w:uiPriority="60"/>
-    <w:lsdException w:name="Light List Accent 2" w:uiPriority="61"/>
-    <w:lsdException w:name="Light Grid Accent 2" w:uiPriority="62"/>
-    <w:lsdException w:name="Medium Shading 1 Accent 2" w:uiPriority="63"/>
-    <w:lsdException w:name="Medium Shading 2 Accent 2" w:uiPriority="64"/>
-    <w:lsdException w:name="Medium List 1 Accent 2" w:uiPriority="65"/>
-    <w:lsdException w:name="Medium List 2 Accent 2" w:uiPriority="66"/>
-    <w:lsdException w:name="Medium Grid 1 Accent 2" w:uiPriority="67"/>
-    <w:lsdException w:name="Medium Grid 2 Accent 2" w:uiPriority="68"/>
-    <w:lsdException w:name="Medium Grid 3 Accent 2" w:uiPriority="69"/>
-    <w:lsdException w:name="Dark List Accent 2" w:uiPriority="70"/>
-    <w:lsdException w:name="Colorful Shading Accent 2" w:uiPriority="71"/>
-    <w:lsdException w:name="Colorful List Accent 2" w:uiPriority="72"/>
-    <w:lsdException w:name="Colorful Grid Accent 2" w:uiPriority="73"/>
-    <w:lsdException w:name="Light Shading Accent 3" w:uiPriority="60"/>
-    <w:lsdException w:name="Light List Accent 3" w:uiPriority="61"/>
-    <w:lsdException w:name="Light Grid Accent 3" w:uiPriority="62"/>
-    <w:lsdException w:name="Medium Shading 1 Accent 3" w:uiPriority="63"/>
-    <w:lsdException w:name="Medium Shading 2 Accent 3" w:uiPriority="64"/>
-    <w:lsdException w:name="Medium List 1 Accent 3" w:uiPriority="65"/>
-    <w:lsdException w:name="Medium List 2 Accent 3" w:uiPriority="66"/>
-    <w:lsdException w:name="Medium Grid 1 Accent 3" w:uiPriority="67"/>
-    <w:lsdException w:name="Medium Grid 2 Accent 3" w:uiPriority="68"/>
-    <w:lsdException w:name="Medium Grid 3 Accent 3" w:uiPriority="69"/>
-    <w:lsdException w:name="Dark List Accent 3" w:uiPriority="70"/>
-    <w:lsdException w:name="Colorful Shading Accent 3" w:uiPriority="71"/>
-    <w:lsdException w:name="Colorful List Accent 3" w:uiPriority="72"/>
-    <w:lsdException w:name="Colorful Grid Accent 3" w:uiPriority="73"/>
-    <w:lsdException w:name="Light Shading Accent 4" w:uiPriority="60"/>
-    <w:lsdException w:name="Light List Accent 4" w:uiPriority="61"/>
-    <w:lsdException w:name="Light Grid Accent 4" w:uiPriority="62"/>
-    <w:lsdException w:name="Medium Shading 1 Accent 4" w:uiPriority="63"/>
-    <w:lsdException w:name="Medium Shading 2 Accent 4" w:uiPriority="64"/>
-    <w:lsdException w:name="Medium List 1 Accent 4" w:uiPriority="65"/>
-    <w:lsdException w:name="Medium List 2 Accent 4" w:uiPriority="66"/>
-    <w:lsdException w:name="Medium Grid 1 Accent 4" w:uiPriority="67"/>
-    <w:lsdException w:name="Medium Grid 2 Accent 4" w:uiPriority="68"/>
-    <w:lsdException w:name="Medium Grid 3 Accent 4" w:uiPriority="69"/>
-    <w:lsdException w:name="Dark List Accent 4" w:uiPriority="70"/>
-    <w:lsdException w:name="Colorful Shading Accent 4" w:uiPriority="71"/>
-    <w:lsdException w:name="Colorful List Accent 4" w:uiPriority="72"/>
-    <w:lsdException w:name="Colorful Grid Accent 4" w:uiPriority="73"/>
-    <w:lsdException w:name="Light Shading Accent 5" w:uiPriority="60"/>
-    <w:lsdException w:name="Light List Accent 5" w:uiPriority="61"/>
-    <w:lsdException w:name="Light Grid Accent 5" w:uiPriority="62"/>
-    <w:lsdException w:name="Medium Shading 1 Accent 5" w:uiPriority="63"/>
-    <w:lsdException w:name="Medium Shading 2 Accent 5" w:uiPriority="64"/>
-    <w:lsdException w:name="Medium List 1 Accent 5" w:uiPriority="65"/>
-    <w:lsdException w:name="Medium List 2 Accent 5" w:uiPriority="66"/>
-    <w:lsdException w:name="Medium Grid 1 Accent 5" w:uiPriority="67"/>
-    <w:lsdException w:name="Medium Grid 2 Accent 5" w:uiPriority="68"/>
-    <w:lsdException w:name="Medium Grid 3 Accent 5" w:uiPriority="69"/>
-    <w:lsdException w:name="Dark List Accent 5" w:uiPriority="70"/>
-    <w:lsdException w:name="Colorful Shading Accent 5" w:uiPriority="71"/>
-    <w:lsdException w:name="Colorful List Accent 5" w:uiPriority="72"/>
-    <w:lsdException w:name="Colorful Grid Accent 5" w:uiPriority="73"/>
-    <w:lsdException w:name="Light Shading Accent 6" w:uiPriority="60"/>
-    <w:lsdException w:name="Light List Accent 6" w:uiPriority="61"/>
-    <w:lsdException w:name="Light Grid Accent 6" w:uiPriority="62"/>
-    <w:lsdException w:name="Medium Shading 1 Accent 6" w:uiPriority="63"/>
-    <w:lsdException w:name="Medium Shading 2 Accent 6" w:uiPriority="64"/>
-    <w:lsdException w:name="Medium List 1 Accent 6" w:uiPriority="65"/>
-    <w:lsdException w:name="Medium List 2 Accent 6" w:uiPriority="66"/>
-    <w:lsdException w:name="Medium Grid 1 Accent 6" w:uiPriority="67"/>
-    <w:lsdException w:name="Medium Grid 2 Accent 6" w:uiPriority="68"/>
-    <w:lsdException w:name="Medium Grid 3 Accent 6" w:uiPriority="69"/>
-    <w:lsdException w:name="Dark List Accent 6" w:uiPriority="70"/>
-    <w:lsdException w:name="Colorful Shading Accent 6" w:uiPriority="71"/>
-    <w:lsdException w:name="Colorful List Accent 6" w:uiPriority="72"/>
-    <w:lsdException w:name="Colorful Grid Accent 6" w:uiPriority="73"/>
-    <w:lsdException w:name="Subtle Emphasis" w:uiPriority="19" w:qFormat="1"/>
-    <w:lsdException w:name="Intense Emphasis" w:uiPriority="21" w:qFormat="1"/>
-    <w:lsdException w:name="Subtle Reference" w:uiPriority="31" w:qFormat="1"/>
-    <w:lsdException w:name="Intense Reference" w:uiPriority="32" w:qFormat="1"/>
-    <w:lsdException w:name="Book Title" w:uiPriority="33" w:qFormat="1"/>
-    <w:lsdException w:name="Bibliography" w:semiHidden="1" w:uiPriority="37" w:unhideWhenUsed="1"/>
-    <w:lsdException w:name="TOC Heading" w:semiHidden="1" w:uiPriority="39" w:unhideWhenUsed="1" w:qFormat="1"/>
-    <w:lsdException w:name="Plain Table 1" w:uiPriority="41"/>
-    <w:lsdException w:name="Plain Table 2" w:uiPriority="42"/>
-    <w:lsdException w:name="Plain Table 3" w:uiPriority="43"/>
-    <w:lsdException w:name="Plain Table 4" w:uiPriority="44"/>
-    <w:lsdException w:name="Plain Table 5" w:uiPriority="45"/>
-    <w:lsdException w:name="Grid Table Light" w:uiPriority="40"/>
-    <w:lsdException w:name="Grid Table 1 Light" w:uiPriority="46"/>
-    <w:lsdException w:name="Grid Table 2" w:uiPriority="47"/>
-    <w:lsdException w:name="Grid Table 3" w:uiPriority="48"/>
-    <w:lsdException w:name="Grid Table 4" w:uiPriority="49"/>
-    <w:lsdException w:name="Grid Table 5 Dark" w:uiPriority="50"/>
-    <w:lsdException w:name="Grid Table 6 Colorful" w:uiPriority="51"/>
-    <w:lsdException w:name="Grid Table 7 Colorful" w:uiPriority="52"/>
-    <w:lsdException w:name="Grid Table 1 Light Accent 1" w:uiPriority="46"/>
-    <w:lsdException w:name="Grid Table 2 Accent 1" w:uiPriority="47"/>
-    <w:lsdException w:name="Grid Table 3 Accent 1" w:uiPriority="48"/>
-    <w:lsdException w:name="Grid Table 4 Accent 1" w:uiPriority="49"/>
-    <w:lsdException w:name="Grid Table 5 Dark Accent 1" w:uiPriority="50"/>
-    <w:lsdException w:name="Grid Table 6 Colorful Accent 1" w:uiPriority="51"/>
-    <w:lsdException w:name="Grid Table 7 Colorful Accent 1" w:uiPriority="52"/>
-    <w:lsdException w:name="Grid Table 1 Light Accent 2" w:uiPriority="46"/>
-    <w:lsdException w:name="Grid Table 2 Accent 2" w:uiPriority="47"/>
-    <w:lsdException w:name="Grid Table 3 Accent 2" w:uiPriority="48"/>
-    <w:lsdException w:name="Grid Table 4 Accent 2" w:uiPriority="49"/>
-    <w:lsdException w:name="Grid Table 5 Dark Accent 2" w:uiPriority="50"/>
-    <w:lsdException w:name="Grid Table 6 Colorful Accent 2" w:uiPriority="51"/>
-    <w:lsdException w:name="Grid Table 7 Colorful Accent 2" w:uiPriority="52"/>
-    <w:lsdException w:name="Grid Table 1 Light Accent 3" w:uiPriority="46"/>
-    <w:lsdException w:name="Grid Table 2 Accent 3" w:uiPriority="47"/>
-    <w:lsdException w:name="Grid Table 3 Accent 3" w:uiPriority="48"/>
-    <w:lsdException w:name="Grid Table 4 Accent 3" w:uiPriority="49"/>
-    <w:lsdException w:name="Grid Table 5 Dark Accent 3" w:uiPriority="50"/>
-    <w:lsdException w:name="Grid Table 6 Colorful Accent 3" w:uiPriority="51"/>
-    <w:lsdException w:name="Grid Table 7 Colorful Accent 3" w:uiPriority="52"/>
-    <w:lsdException w:name="Grid Table 1 Light Accent 4" w:uiPriority="46"/>
-    <w:lsdException w:name="Grid Table 2 Accent 4" w:uiPriority="47"/>
-    <w:lsdException w:name="Grid Table 3 Accent 4" w:uiPriority="48"/>
-    <w:lsdException w:name="Grid Table 4 Accent 4" w:uiPriority="49"/>
-    <w:lsdException w:name="Grid Table 5 Dark Accent 4" w:uiPriority="50"/>
-    <w:lsdException w:name="Grid Table 6 Colorful Accent 4" w:uiPriority="51"/>
-    <w:lsdException w:name="Grid Table 7 Colorful Accent 4" w:uiPriority="52"/>
-    <w:lsdException w:name="Grid Table 1 Light Accent 5" w:uiPriority="46"/>
-    <w:lsdException w:name="Grid Table 2 Accent 5" w:uiPriority="47"/>
-    <w:lsdException w:name="Grid Table 3 Accent 5" w:uiPriority="48"/>
-    <w:lsdException w:name="Grid Table 4 Accent 5" w:uiPriority="49"/>
-    <w:lsdException w:name="Grid Table 5 Dark Accent 5" w:uiPriority="50"/>
-    <w:lsdException w:name="Grid Table 6 Colorful Accent 5" w:uiPriority="51"/>
-    <w:lsdException w:name="Grid Table 7 Colorful Accent 5" w:uiPriority="52"/>
-    <w:lsdException w:name="Grid Table 1 Light Accent 6" w:uiPriority="46"/>
-    <w:lsdException w:name="Grid Table 2 Accent 6" w:uiPriority="47"/>
-    <w:lsdException w:name="Grid Table 3 Accent 6" w:uiPriority="48"/>
-    <w:lsdException w:name="Grid Table 4 Accent 6" w:uiPriority="49"/>
-    <w:lsdException w:name="Grid Table 5 Dark Accent 6" w:uiPriority="50"/>
-    <w:lsdException w:name="Grid Table 6 Colorful Accent 6" w:uiPriority="51"/>
-    <w:lsdException w:name="Grid Table 7 Colorful Accent 6" w:uiPriority="52"/>
-    <w:lsdException w:name="List Table 1 Light" w:uiPriority="46"/>
-    <w:lsdException w:name="List Table 2" w:uiPriority="47"/>
-    <w:lsdException w:name="List Table 3" w:uiPriority="48"/>
-    <w:lsdException w:name="List Table 4" w:uiPriority="49"/>
-    <w:lsdException w:name="List Table 5 Dark" w:uiPriority="50"/>
-    <w:lsdException w:name="List Table 6 Colorful" w:uiPriority="51"/>
-    <w:lsdException w:name="List Table 7 Colorful" w:uiPriority="52"/>
-    <w:lsdException w:name="List Table 1 Light Accent 1" w:uiPriority="46"/>
-    <w:lsdException w:name="List Table 2 Accent 1" w:uiPriority="47"/>
-    <w:lsdException w:name="List Table 3 Accent 1" w:uiPriority="48"/>
-    <w:lsdException w:name="List Table 4 Accent 1" w:uiPriority="49"/>
-    <w:lsdException w:name="List Table 5 Dark Accent 1" w:uiPriority="50"/>
-    <w:lsdException w:name="List Table 6 Colorful Accent 1" w:uiPriority="51"/>
-    <w:lsdException w:name="List Table 7 Colorful Accent 1" w:uiPriority="52"/>
-    <w:lsdException w:name="List Table 1 Light Accent 2" w:uiPriority="46"/>
-    <w:lsdException w:name="List Table 2 Accent 2" w:uiPriority="47"/>
-    <w:lsdException w:name="List Table 3 Accent 2" w:uiPriority="48"/>
-    <w:lsdException w:name="List Table 4 Accent 2" w:uiPriority="49"/>
-    <w:lsdException w:name="List Table 5 Dark Accent 2" w:uiPriority="50"/>
-    <w:lsdException w:name="List Table 6 Colorful Accent 2" w:uiPriority="51"/>
-    <w:lsdException w:name="List Table 7 Colorful Accent 2" w:uiPriority="52"/>
-    <w:lsdException w:name="List Table 1 Light Accent 3" w:uiPriority="46"/>
-    <w:lsdException w:name="List Table 2 Accent 3" w:uiPriority="47"/>
-    <w:lsdException w:name="List Table 3 Accent 3" w:uiPriority="48"/>
-    <w:lsdException w:name="List Table 4 Accent 3" w:uiPriority="49"/>
-    <w:lsdException w:name="List Table 5 Dark Accent 3" w:uiPriority="50"/>
-    <w:lsdException w:name="List Table 6 Colorful Accent 3" w:uiPriority="51"/>
-    <w:lsdException w:name="List Table 7 Colorful Accent 3" w:uiPriority="52"/>
-    <w:lsdException w:name="List Table 1 Light Accent 4" w:uiPriority="46"/>
-    <w:lsdException w:name="List Table 2 Accent 4" w:uiPriority="47"/>
-    <w:lsdException w:name="List Table 3 Accent 4" w:uiPriority="48"/>
-    <w:lsdException w:name="List Table 4 Accent 4" w:uiPriority="49"/>
-    <w:lsdException w:name="List Table 5 Dark Accent 4" w:uiPriority="50"/>
-    <w:lsdException w:name="List Table 6 Colorful Accent 4" w:uiPriority="51"/>
-    <w:lsdException w:name="List Table 7 Colorful Accent 4" w:uiPriority="52"/>
-    <w:lsdException w:name="List Table 1 Light Accent 5" w:uiPriority="46"/>
-    <w:lsdException w:name="List Table 2 Accent 5" w:uiPriority="47"/>
-    <w:lsdException w:name="List Table 3 Accent 5" w:uiPriority="48"/>
-    <w:lsdException w:name="List Table 4 Accent 5" w:uiPriority="49"/>
-    <w:lsdException w:name="List Table 5 Dark Accent 5" w:uiPriority="50"/>
-    <w:lsdException w:name="List Table 6 Colorful Accent 5" w:uiPriority="51"/>
-    <w:lsdException w:name="List Table 7 Colorful Accent 5" w:uiPriority="52"/>
-    <w:lsdException w:name="List Table 1 Light Accent 6" w:uiPriority="46"/>
-    <w:lsdException w:name="List Table 2 Accent 6" w:uiPriority="47"/>
-    <w:lsdException w:name="List Table 3 Accent 6" w:uiPriority="48"/>
-    <w:lsdException w:name="List Table 4 Accent 6" w:uiPriority="49"/>
-    <w:lsdException w:name="List Table 5 Dark Accent 6" w:uiPriority="50"/>
-    <w:lsdException w:name="List Table 6 Colorful Accent 6" w:uiPriority="51"/>
-    <w:lsdException w:name="List Table 7 Colorful Accent 6" w:uiPriority="52"/>
-    <w:lsdException w:name="Mention" w:semiHidden="1" w:unhideWhenUsed="1"/>
-    <w:lsdException w:name="Smart Hyperlink" w:semiHidden="1" w:unhideWhenUsed="1"/>
+  <w:latentStyles w:defLockedState="0" w:defUIPriority="99" w:defSemiHidden="1" w:defUnhideWhenUsed="1" w:defQFormat="0" w:count="276">
+    <w:lsdException w:name="Normal" w:semiHidden="0" w:uiPriority="0" w:unhideWhenUsed="0" w:qFormat="1"/>
+    <w:lsdException w:name="heading 1" w:semiHidden="0" w:uiPriority="9" w:unhideWhenUsed="0" w:qFormat="1"/>
+    <w:lsdException w:name="heading 2" w:uiPriority="9" w:qFormat="1"/>
+    <w:lsdException w:name="heading 3" w:uiPriority="9" w:qFormat="1"/>
+    <w:lsdException w:name="heading 4" w:uiPriority="9" w:qFormat="1"/>
+    <w:lsdException w:name="heading 5" w:uiPriority="9" w:qFormat="1"/>
+    <w:lsdException w:name="heading 6" w:uiPriority="9" w:qFormat="1"/>
+    <w:lsdException w:name="heading 7" w:uiPriority="9" w:qFormat="1"/>
+    <w:lsdException w:name="heading 8" w:uiPriority="9" w:qFormat="1"/>
+    <w:lsdException w:name="heading 9" w:uiPriority="9" w:qFormat="1"/>
+    <w:lsdException w:name="toc 1" w:uiPriority="39"/>
+    <w:lsdException w:name="toc 2" w:uiPriority="39"/>
+    <w:lsdException w:name="toc 3" w:uiPriority="39"/>
+    <w:lsdException w:name="toc 4" w:uiPriority="39"/>
+    <w:lsdException w:name="toc 5" w:uiPriority="39"/>
+    <w:lsdException w:name="toc 6" w:uiPriority="39"/>
+    <w:lsdException w:name="toc 7" w:uiPriority="39"/>
+    <w:lsdException w:name="toc 8" w:uiPriority="39"/>
+    <w:lsdException w:name="toc 9" w:uiPriority="39"/>
+    <w:lsdException w:name="caption" w:uiPriority="35" w:qFormat="1"/>
+    <w:lsdException w:name="Title" w:semiHidden="0" w:uiPriority="10" w:unhideWhenUsed="0" w:qFormat="1"/>
+    <w:lsdException w:name="Default Paragraph Font" w:uiPriority="1"/>
+    <w:lsdException w:name="Subtitle" w:semiHidden="0" w:uiPriority="11" w:unhideWhenUsed="0" w:qFormat="1"/>
+    <w:lsdException w:name="Strong" w:semiHidden="0" w:uiPriority="22" w:unhideWhenUsed="0" w:qFormat="1"/>
+    <w:lsdException w:name="Emphasis" w:semiHidden="0" w:uiPriority="20" w:unhideWhenUsed="0" w:qFormat="1"/>
+    <w:lsdException w:name="Table Grid" w:semiHidden="0" w:uiPriority="39" w:unhideWhenUsed="0"/>
+    <w:lsdException w:name="Placeholder Text" w:unhideWhenUsed="0"/>
+    <w:lsdException w:name="No Spacing" w:semiHidden="0" w:uiPriority="1" w:unhideWhenUsed="0" w:qFormat="1"/>
+    <w:lsdException w:name="Light Shading" w:semiHidden="0" w:uiPriority="60" w:unhideWhenUsed="0"/>
+    <w:lsdException w:name="Light List" w:semiHidden="0" w:uiPriority="61" w:unhideWhenUsed="0"/>
+    <w:lsdException w:name="Light Grid" w:semiHidden="0" w:uiPriority="62" w:unhideWhenUsed="0"/>
+    <w:lsdException w:name="Medium Shading 1" w:semiHidden="0" w:uiPriority="63" w:unhideWhenUsed="0"/>
+    <w:lsdException w:name="Medium Shading 2" w:semiHidden="0" w:uiPriority="64" w:unhideWhenUsed="0"/>
+    <w:lsdException w:name="Medium List 1" w:semiHidden="0" w:uiPriority="65" w:unhideWhenUsed="0"/>
+    <w:lsdException w:name="Medium List 2" w:semiHidden="0" w:uiPriority="66" w:unhideWhenUsed="0"/>
+    <w:lsdException w:name="Medium Grid 1" w:semiHidden="0" w:uiPriority="67" w:unhideWhenUsed="0"/>
+    <w:lsdException w:name="Medium Grid 2" w:semiHidden="0" w:uiPriority="68" w:unhideWhenUsed="0"/>
+    <w:lsdException w:name="Medium Grid 3" w:semiHidden="0" w:uiPriority="69" w:unhideWhenUsed="0"/>
+    <w:lsdException w:name="Dark List" w:semiHidden="0" w:uiPriority="70" w:unhideWhenUsed="0"/>
+    <w:lsdException w:name="Colorful Shading" w:semiHidden="0" w:uiPriority="71" w:unhideWhenUsed="0"/>
+    <w:lsdException w:name="Colorful List" w:semiHidden="0" w:uiPriority="72" w:unhideWhenUsed="0"/>
+    <w:lsdException w:name="Colorful Grid" w:semiHidden="0" w:uiPriority="73" w:unhideWhenUsed="0"/>
+    <w:lsdException w:name="Light Shading Accent 1" w:semiHidden="0" w:uiPriority="60" w:unhideWhenUsed="0"/>
+    <w:lsdException w:name="Light List Accent 1" w:semiHidden="0" w:uiPriority="61" w:unhideWhenUsed="0"/>
+    <w:lsdException w:name="Light Grid Accent 1" w:semiHidden="0" w:uiPriority="62" w:unhideWhenUsed="0"/>
+    <w:lsdException w:name="Medium Shading 1 Accent 1" w:semiHidden="0" w:uiPriority="63" w:unhideWhenUsed="0"/>
+    <w:lsdException w:name="Medium Shading 2 Accent 1" w:semiHidden="0" w:uiPriority="64" w:unhideWhenUsed="0"/>
+    <w:lsdException w:name="Medium List 1 Accent 1" w:semiHidden="0" w:uiPriority="65" w:unhideWhenUsed="0"/>
+    <w:lsdException w:name="Revision" w:unhideWhenUsed="0"/>
+    <w:lsdException w:name="List Paragraph" w:semiHidden="0" w:uiPriority="34" w:unhideWhenUsed="0" w:qFormat="1"/>
+    <w:lsdException w:name="Quote" w:semiHidden="0" w:uiPriority="29" w:unhideWhenUsed="0" w:qFormat="1"/>
+    <w:lsdException w:name="Intense Quote" w:semiHidden="0" w:uiPriority="30" w:unhideWhenUsed="0" w:qFormat="1"/>
+    <w:lsdException w:name="Medium List 2 Accent 1" w:semiHidden="0" w:uiPriority="66" w:unhideWhenUsed="0"/>
+    <w:lsdException w:name="Medium Grid 1 Accent 1" w:semiHidden="0" w:uiPriority="67" w:unhideWhenUsed="0"/>
+    <w:lsdException w:name="Medium Grid 2 Accent 1" w:semiHidden="0" w:uiPriority="68" w:unhideWhenUsed="0"/>
+    <w:lsdException w:name="Medium Grid 3 Accent 1" w:semiHidden="0" w:uiPriority="69" w:unhideWhenUsed="0"/>
+    <w:lsdException w:name="Dark List Accent 1" w:semiHidden="0" w:uiPriority="70" w:unhideWhenUsed="0"/>
+    <w:lsdException w:name="Colorful Shading Accent 1" w:semiHidden="0" w:uiPriority="71" w:unhideWhenUsed="0"/>
+    <w:lsdException w:name="Colorful List Accent 1" w:semiHidden="0" w:uiPriority="72" w:unhideWhenUsed="0"/>
+    <w:lsdException w:name="Colorful Grid Accent 1" w:semiHidden="0" w:uiPriority="73" w:unhideWhenUsed="0"/>
+    <w:lsdException w:name="Light Shading Accent 2" w:semiHidden="0" w:uiPriority="60" w:unhideWhenUsed="0"/>
+    <w:lsdException w:name="Light List Accent 2" w:semiHidden="0" w:uiPriority="61" w:unhideWhenUsed="0"/>
+    <w:lsdException w:name="Light Grid Accent 2" w:semiHidden="0" w:uiPriority="62" w:unhideWhenUsed="0"/>
+    <w:lsdException w:name="Medium Shading 1 Accent 2" w:semiHidden="0" w:uiPriority="63" w:unhideWhenUsed="0"/>
+    <w:lsdException w:name="Medium Shading 2 Accent 2" w:semiHidden="0" w:uiPriority="64" w:unhideWhenUsed="0"/>
+    <w:lsdException w:name="Medium List 1 Accent 2" w:semiHidden="0" w:uiPriority="65" w:unhideWhenUsed="0"/>
+    <w:lsdException w:name="Medium List 2 Accent 2" w:semiHidden="0" w:uiPriority="66" w:unhideWhenUsed="0"/>
+    <w:lsdException w:name="Medium Grid 1 Accent 2" w:semiHidden="0" w:uiPriority="67" w:unhideWhenUsed="0"/>
+    <w:lsdException w:name="Medium Grid 2 Accent 2" w:semiHidden="0" w:uiPriority="68" w:unhideWhenUsed="0"/>
+    <w:lsdException w:name="Medium Grid 3 Accent 2" w:semiHidden="0" w:uiPriority="69" w:unhideWhenUsed="0"/>
+    <w:lsdException w:name="Dark List Accent 2" w:semiHidden="0" w:uiPriority="70" w:unhideWhenUsed="0"/>
+    <w:lsdException w:name="Colorful Shading Accent 2" w:semiHidden="0" w:uiPriority="71" w:unhideWhenUsed="0"/>
+    <w:lsdException w:name="Colorful List Accent 2" w:semiHidden="0" w:uiPriority="72" w:unhideWhenUsed="0"/>
+    <w:lsdException w:name="Colorful Grid Accent 2" w:semiHidden="0" w:uiPriority="73" w:unhideWhenUsed="0"/>
+    <w:lsdException w:name="Light Shading Accent 3" w:semiHidden="0" w:uiPriority="60" w:unhideWhenUsed="0"/>
+    <w:lsdException w:name="Light List Accent 3" w:semiHidden="0" w:uiPriority="61" w:unhideWhenUsed="0"/>
+    <w:lsdException w:name="Light Grid Accent 3" w:semiHidden="0" w:uiPriority="62" w:unhideWhenUsed="0"/>
+    <w:lsdException w:name="Medium Shading 1 Accent 3" w:semiHidden="0" w:uiPriority="63" w:unhideWhenUsed="0"/>
+    <w:lsdException w:name="Medium Shading 2 Accent 3" w:semiHidden="0" w:uiPriority="64" w:unhideWhenUsed="0"/>
+    <w:lsdException w:name="Medium List 1 Accent 3" w:semiHidden="0" w:uiPriority="65" w:unhideWhenUsed="0"/>
+    <w:lsdException w:name="Medium List 2 Accent 3" w:semiHidden="0" w:uiPriority="66" w:unhideWhenUsed="0"/>
+    <w:lsdException w:name="Medium Grid 1 Accent 3" w:semiHidden="0" w:uiPriority="67" w:unhideWhenUsed="0"/>
+    <w:lsdException w:name="Medium Grid 2 Accent 3" w:semiHidden="0" w:uiPriority="68" w:unhideWhenUsed="0"/>
+    <w:lsdException w:name="Medium Grid 3 Accent 3" w:semiHidden="0" w:uiPriority="69" w:unhideWhenUsed="0"/>
+    <w:lsdException w:name="Dark List Accent 3" w:semiHidden="0" w:uiPriority="70" w:unhideWhenUsed="0"/>
+    <w:lsdException w:name="Colorful Shading Accent 3" w:semiHidden="0" w:uiPriority="71" w:unhideWhenUsed="0"/>
+    <w:lsdException w:name="Colorful List Accent 3" w:semiHidden="0" w:uiPriority="72" w:unhideWhenUsed="0"/>
+    <w:lsdException w:name="Colorful Grid Accent 3" w:semiHidden="0" w:uiPriority="73" w:unhideWhenUsed="0"/>
+    <w:lsdException w:name="Light Shading Accent 4" w:semiHidden="0" w:uiPriority="60" w:unhideWhenUsed="0"/>
+    <w:lsdException w:name="Light List Accent 4" w:semiHidden="0" w:uiPriority="61" w:unhideWhenUsed="0"/>
+    <w:lsdException w:name="Light Grid Accent 4" w:semiHidden="0" w:uiPriority="62" w:unhideWhenUsed="0"/>
+    <w:lsdException w:name="Medium Shading 1 Accent 4" w:semiHidden="0" w:uiPriority="63" w:unhideWhenUsed="0"/>
+    <w:lsdException w:name="Medium Shading 2 Accent 4" w:semiHidden="0" w:uiPriority="64" w:unhideWhenUsed="0"/>
+    <w:lsdException w:name="Medium List 1 Accent 4" w:semiHidden="0" w:uiPriority="65" w:unhideWhenUsed="0"/>
+    <w:lsdException w:name="Medium List 2 Accent 4" w:semiHidden="0" w:uiPriority="66" w:unhideWhenUsed="0"/>
+    <w:lsdException w:name="Medium Grid 1 Accent 4" w:semiHidden="0" w:uiPriority="67" w:unhideWhenUsed="0"/>
+    <w:lsdException w:name="Medium Grid 2 Accent 4" w:semiHidden="0" w:uiPriority="68" w:unhideWhenUsed="0"/>
+    <w:lsdException w:name="Medium Grid 3 Accent 4" w:semiHidden="0" w:uiPriority="69" w:unhideWhenUsed="0"/>
+    <w:lsdException w:name="Dark List Accent 4" w:semiHidden="0" w:uiPriority="70" w:unhideWhenUsed="0"/>
+    <w:lsdException w:name="Colorful Shading Accent 4" w:semiHidden="0" w:uiPriority="71" w:unhideWhenUsed="0"/>
+    <w:lsdException w:name="Colorful List Accent 4" w:semiHidden="0" w:uiPriority="72" w:unhideWhenUsed="0"/>
+    <w:lsdException w:name="Colorful Grid Accent 4" w:semiHidden="0" w:uiPriority="73" w:unhideWhenUsed="0"/>
+    <w:lsdException w:name="Light Shading Accent 5" w:semiHidden="0" w:uiPriority="60" w:unhideWhenUsed="0"/>
+    <w:lsdException w:name="Light List Accent 5" w:semiHidden="0" w:uiPriority="61" w:unhideWhenUsed="0"/>
+    <w:lsdException w:name="Light Grid Accent 5" w:semiHidden="0" w:uiPriority="62" w:unhideWhenUsed="0"/>
+    <w:lsdException w:name="Medium Shading 1 Accent 5" w:semiHidden="0" w:uiPriority="63" w:unhideWhenUsed="0"/>
+    <w:lsdException w:name="Medium Shading 2 Accent 5" w:semiHidden="0" w:uiPriority="64" w:unhideWhenUsed="0"/>
+    <w:lsdException w:name="Medium List 1 Accent 5" w:semiHidden="0" w:uiPriority="65" w:unhideWhenUsed="0"/>
+    <w:lsdException w:name="Medium List 2 Accent 5" w:semiHidden="0" w:uiPriority="66" w:unhideWhenUsed="0"/>
+    <w:lsdException w:name="Medium Grid 1 Accent 5" w:semiHidden="0" w:uiPriority="67" w:unhideWhenUsed="0"/>
+    <w:lsdException w:name="Medium Grid 2 Accent 5" w:semiHidden="0" w:uiPriority="68" w:unhideWhenUsed="0"/>
+    <w:lsdException w:name="Medium Grid 3 Accent 5" w:semiHidden="0" w:uiPriority="69" w:unhideWhenUsed="0"/>
+    <w:lsdException w:name="Dark List Accent 5" w:semiHidden="0" w:uiPriority="70" w:unhideWhenUsed="0"/>
+    <w:lsdException w:name="Colorful Shading Accent 5" w:semiHidden="0" w:uiPriority="71" w:unhideWhenUsed="0"/>
+    <w:lsdException w:name="Colorful List Accent 5" w:semiHidden="0" w:uiPriority="72" w:unhideWhenUsed="0"/>
+    <w:lsdException w:name="Colorful Grid Accent 5" w:semiHidden="0" w:uiPriority="73" w:unhideWhenUsed="0"/>
+    <w:lsdException w:name="Light Shading Accent 6" w:semiHidden="0" w:uiPriority="60" w:unhideWhenUsed="0"/>
+    <w:lsdException w:name="Light List Accent 6" w:semiHidden="0" w:uiPriority="61" w:unhideWhenUsed="0"/>
+    <w:lsdException w:name="Light Grid Accent 6" w:semiHidden="0" w:uiPriority="62" w:unhideWhenUsed="0"/>
+    <w:lsdException w:name="Medium Shading 1 Accent 6" w:semiHidden="0" w:uiPriority="63" w:unhideWhenUsed="0"/>
+    <w:lsdException w:name="Medium Shading 2 Accent 6" w:semiHidden="0" w:uiPriority="64" w:unhideWhenUsed="0"/>
+    <w:lsdException w:name="Medium List 1 Accent 6" w:semiHidden="0" w:uiPriority="65" w:unhideWhenUsed="0"/>
+    <w:lsdException w:name="Medium List 2 Accent 6" w:semiHidden="0" w:uiPriority="66" w:unhideWhenUsed="0"/>
+    <w:lsdException w:name="Medium Grid 1 Accent 6" w:semiHidden="0" w:uiPriority="67" w:unhideWhenUsed="0"/>
+    <w:lsdException w:name="Medium Grid 2 Accent 6" w:semiHidden="0" w:uiPriority="68" w:unhideWhenUsed="0"/>
+    <w:lsdException w:name="Medium Grid 3 Accent 6" w:semiHidden="0" w:uiPriority="69" w:unhideWhenUsed="0"/>
+    <w:lsdException w:name="Dark List Accent 6" w:semiHidden="0" w:uiPriority="70" w:unhideWhenUsed="0"/>
+    <w:lsdException w:name="Colorful Shading Accent 6" w:semiHidden="0" w:uiPriority="71" w:unhideWhenUsed="0"/>
+    <w:lsdException w:name="Colorful List Accent 6" w:semiHidden="0" w:uiPriority="72" w:unhideWhenUsed="0"/>
+    <w:lsdException w:name="Colorful Grid Accent 6" w:semiHidden="0" w:uiPriority="73" w:unhideWhenUsed="0"/>
+    <w:lsdException w:name="Subtle Emphasis" w:semiHidden="0" w:uiPriority="19" w:unhideWhenUsed="0" w:qFormat="1"/>
+    <w:lsdException w:name="Intense Emphasis" w:semiHidden="0" w:uiPriority="21" w:unhideWhenUsed="0" w:qFormat="1"/>
+    <w:lsdException w:name="Subtle Reference" w:semiHidden="0" w:uiPriority="31" w:unhideWhenUsed="0" w:qFormat="1"/>
+    <w:lsdException w:name="Intense Reference" w:semiHidden="0" w:uiPriority="32" w:unhideWhenUsed="0" w:qFormat="1"/>
+    <w:lsdException w:name="Book Title" w:semiHidden="0" w:uiPriority="33" w:unhideWhenUsed="0" w:qFormat="1"/>
+    <w:lsdException w:name="Bibliography" w:uiPriority="37"/>
+    <w:lsdException w:name="TOC Heading" w:uiPriority="39" w:qFormat="1"/>
+  </w:latentStyles>
+  <w:style w:type="paragraph" w:default="1" w:styleId="Normal">
+    <w:name w:val="Normal"/>
+    <w:qFormat/>
+  </w:style>
+  <w:style w:type="character" w:default="1" w:styleId="DefaultParagraphFont">
+    <w:name w:val="Default Paragraph Font"/>
+    <w:uiPriority w:val="1"/>
+    <w:semiHidden/>
+    <w:unhideWhenUsed/>
+  </w:style>
+  <w:style w:type="table" w:default="1" w:styleId="TableNormal">
+    <w:name w:val="Normal Table"/>
+    <w:uiPriority w:val="99"/>
+    <w:semiHidden/>
+    <w:unhideWhenUsed/>
+    <w:tblPr>
+      <w:tblInd w:w="0" w:type="dxa"/>
+      <w:tblCellMar>
+        <w:top w:w="0" w:type="dxa"/>
+        <w:left w:w="108" w:type="dxa"/>
+        <w:bottom w:w="0" w:type="dxa"/>
+        <w:right w:w="108" w:type="dxa"/>
+      </w:tblCellMar>
+    </w:tblPr>
+  </w:style>
+  <w:style w:type="numbering" w:default="1" w:styleId="NoList">
+    <w:name w:val="No List"/>
+    <w:uiPriority w:val="99"/>
+    <w:semiHidden/>
+    <w:unhideWhenUsed/>
+  </w:style>
+  <w:style w:type="character" w:styleId="Hyperlink">
+    <w:name w:val="Hyperlink"/>
+    <w:basedOn w:val="DefaultParagraphFont"/>
+    <w:uiPriority w:val="99"/>
+    <w:unhideWhenUsed/>
+    <w:rsid w:val="002F5611"/>
+    <w:rPr>
+      <w:color w:val="0563C1" w:themeColor="hyperlink"/>
+      <w:u w:val="single"/>
+    </w:rPr>
+  </w:style>
+</w:styles>
+</file>
+
+<file path=word/stylesWithEffects.xml><?xml version="1.0" encoding="utf-8"?>
+<w:styles xmlns:wpc="http://schemas.microsoft.com/office/word/2010/wordprocessingCanvas" xmlns:mo="http://schemas.microsoft.com/office/mac/office/2008/main" xmlns:mc="http://schemas.openxmlformats.org/markup-compatibility/2006" xmlns:mv="urn:schemas-microsoft-com:mac:vml" xmlns:o="urn:schemas-microsoft-com:office:office" xmlns:r="http://schemas.openxmlformats.org/officeDocument/2006/relationships" xmlns:m="http://schemas.openxmlformats.org/officeDocument/2006/math" xmlns:v="urn:schemas-microsoft-com:vml" xmlns:wp14="http://schemas.microsoft.com/office/word/2010/wordprocessingDrawing" xmlns:wp="http://schemas.openxmlformats.org/drawingml/2006/wordprocessingDrawing" xmlns:w10="urn:schemas-microsoft-com:office:word" xmlns:w="http://schemas.openxmlformats.org/wordprocessingml/2006/main" xmlns:w14="http://schemas.microsoft.com/office/word/2010/wordml" xmlns:wpg="http://schemas.microsoft.com/office/word/2010/wordprocessingGroup" xmlns:wpi="http://schemas.microsoft.com/office/word/2010/wordprocessingInk" xmlns:wne="http://schemas.microsoft.com/office/word/2006/wordml" xmlns:wps="http://schemas.microsoft.com/office/word/2010/wordprocessingShape" mc:Ignorable="w14 wp14">
+  <w:docDefaults>
+    <w:rPrDefault>
+      <w:rPr>
+        <w:rFonts w:asciiTheme="minorHAnsi" w:eastAsiaTheme="minorHAnsi" w:hAnsiTheme="minorHAnsi" w:cstheme="minorBidi"/>
+        <w:sz w:val="24"/>
+        <w:szCs w:val="24"/>
+        <w:lang w:val="en-US" w:eastAsia="en-US" w:bidi="ar-SA"/>
+      </w:rPr>
+    </w:rPrDefault>
+    <w:pPrDefault/>
+  </w:docDefaults>
+  <w:latentStyles w:defLockedState="0" w:defUIPriority="99" w:defSemiHidden="1" w:defUnhideWhenUsed="1" w:defQFormat="0" w:count="276">
+    <w:lsdException w:name="Normal" w:semiHidden="0" w:uiPriority="0" w:unhideWhenUsed="0" w:qFormat="1"/>
+    <w:lsdException w:name="heading 1" w:semiHidden="0" w:uiPriority="9" w:unhideWhenUsed="0" w:qFormat="1"/>
+    <w:lsdException w:name="heading 2" w:uiPriority="9" w:qFormat="1"/>
+    <w:lsdException w:name="heading 3" w:uiPriority="9" w:qFormat="1"/>
+    <w:lsdException w:name="heading 4" w:uiPriority="9" w:qFormat="1"/>
+    <w:lsdException w:name="heading 5" w:uiPriority="9" w:qFormat="1"/>
+    <w:lsdException w:name="heading 6" w:uiPriority="9" w:qFormat="1"/>
+    <w:lsdException w:name="heading 7" w:uiPriority="9" w:qFormat="1"/>
+    <w:lsdException w:name="heading 8" w:uiPriority="9" w:qFormat="1"/>
+    <w:lsdException w:name="heading 9" w:uiPriority="9" w:qFormat="1"/>
+    <w:lsdException w:name="toc 1" w:uiPriority="39"/>
+    <w:lsdException w:name="toc 2" w:uiPriority="39"/>
+    <w:lsdException w:name="toc 3" w:uiPriority="39"/>
+    <w:lsdException w:name="toc 4" w:uiPriority="39"/>
+    <w:lsdException w:name="toc 5" w:uiPriority="39"/>
+    <w:lsdException w:name="toc 6" w:uiPriority="39"/>
+    <w:lsdException w:name="toc 7" w:uiPriority="39"/>
+    <w:lsdException w:name="toc 8" w:uiPriority="39"/>
+    <w:lsdException w:name="toc 9" w:uiPriority="39"/>
+    <w:lsdException w:name="caption" w:uiPriority="35" w:qFormat="1"/>
+    <w:lsdException w:name="Title" w:semiHidden="0" w:uiPriority="10" w:unhideWhenUsed="0" w:qFormat="1"/>
+    <w:lsdException w:name="Default Paragraph Font" w:uiPriority="1"/>
+    <w:lsdException w:name="Subtitle" w:semiHidden="0" w:uiPriority="11" w:unhideWhenUsed="0" w:qFormat="1"/>
+    <w:lsdException w:name="Strong" w:semiHidden="0" w:uiPriority="22" w:unhideWhenUsed="0" w:qFormat="1"/>
+    <w:lsdException w:name="Emphasis" w:semiHidden="0" w:uiPriority="20" w:unhideWhenUsed="0" w:qFormat="1"/>
+    <w:lsdException w:name="Table Grid" w:semiHidden="0" w:uiPriority="39" w:unhideWhenUsed="0"/>
+    <w:lsdException w:name="Placeholder Text" w:unhideWhenUsed="0"/>
+    <w:lsdException w:name="No Spacing" w:semiHidden="0" w:uiPriority="1" w:unhideWhenUsed="0" w:qFormat="1"/>
+    <w:lsdException w:name="Light Shading" w:semiHidden="0" w:uiPriority="60" w:unhideWhenUsed="0"/>
+    <w:lsdException w:name="Light List" w:semiHidden="0" w:uiPriority="61" w:unhideWhenUsed="0"/>
+    <w:lsdException w:name="Light Grid" w:semiHidden="0" w:uiPriority="62" w:unhideWhenUsed="0"/>
+    <w:lsdException w:name="Medium Shading 1" w:semiHidden="0" w:uiPriority="63" w:unhideWhenUsed="0"/>
+    <w:lsdException w:name="Medium Shading 2" w:semiHidden="0" w:uiPriority="64" w:unhideWhenUsed="0"/>
+    <w:lsdException w:name="Medium List 1" w:semiHidden="0" w:uiPriority="65" w:unhideWhenUsed="0"/>
+    <w:lsdException w:name="Medium List 2" w:semiHidden="0" w:uiPriority="66" w:unhideWhenUsed="0"/>
+    <w:lsdException w:name="Medium Grid 1" w:semiHidden="0" w:uiPriority="67" w:unhideWhenUsed="0"/>
+    <w:lsdException w:name="Medium Grid 2" w:semiHidden="0" w:uiPriority="68" w:unhideWhenUsed="0"/>
+    <w:lsdException w:name="Medium Grid 3" w:semiHidden="0" w:uiPriority="69" w:unhideWhenUsed="0"/>
+    <w:lsdException w:name="Dark List" w:semiHidden="0" w:uiPriority="70" w:unhideWhenUsed="0"/>
+    <w:lsdException w:name="Colorful Shading" w:semiHidden="0" w:uiPriority="71" w:unhideWhenUsed="0"/>
+    <w:lsdException w:name="Colorful List" w:semiHidden="0" w:uiPriority="72" w:unhideWhenUsed="0"/>
+    <w:lsdException w:name="Colorful Grid" w:semiHidden="0" w:uiPriority="73" w:unhideWhenUsed="0"/>
+    <w:lsdException w:name="Light Shading Accent 1" w:semiHidden="0" w:uiPriority="60" w:unhideWhenUsed="0"/>
+    <w:lsdException w:name="Light List Accent 1" w:semiHidden="0" w:uiPriority="61" w:unhideWhenUsed="0"/>
+    <w:lsdException w:name="Light Grid Accent 1" w:semiHidden="0" w:uiPriority="62" w:unhideWhenUsed="0"/>
+    <w:lsdException w:name="Medium Shading 1 Accent 1" w:semiHidden="0" w:uiPriority="63" w:unhideWhenUsed="0"/>
+    <w:lsdException w:name="Medium Shading 2 Accent 1" w:semiHidden="0" w:uiPriority="64" w:unhideWhenUsed="0"/>
+    <w:lsdException w:name="Medium List 1 Accent 1" w:semiHidden="0" w:uiPriority="65" w:unhideWhenUsed="0"/>
+    <w:lsdException w:name="Revision" w:unhideWhenUsed="0"/>
+    <w:lsdException w:name="List Paragraph" w:semiHidden="0" w:uiPriority="34" w:unhideWhenUsed="0" w:qFormat="1"/>
+    <w:lsdException w:name="Quote" w:semiHidden="0" w:uiPriority="29" w:unhideWhenUsed="0" w:qFormat="1"/>
+    <w:lsdException w:name="Intense Quote" w:semiHidden="0" w:uiPriority="30" w:unhideWhenUsed="0" w:qFormat="1"/>
+    <w:lsdException w:name="Medium List 2 Accent 1" w:semiHidden="0" w:uiPriority="66" w:unhideWhenUsed="0"/>
+    <w:lsdException w:name="Medium Grid 1 Accent 1" w:semiHidden="0" w:uiPriority="67" w:unhideWhenUsed="0"/>
+    <w:lsdException w:name="Medium Grid 2 Accent 1" w:semiHidden="0" w:uiPriority="68" w:unhideWhenUsed="0"/>
+    <w:lsdException w:name="Medium Grid 3 Accent 1" w:semiHidden="0" w:uiPriority="69" w:unhideWhenUsed="0"/>
+    <w:lsdException w:name="Dark List Accent 1" w:semiHidden="0" w:uiPriority="70" w:unhideWhenUsed="0"/>
+    <w:lsdException w:name="Colorful Shading Accent 1" w:semiHidden="0" w:uiPriority="71" w:unhideWhenUsed="0"/>
+    <w:lsdException w:name="Colorful List Accent 1" w:semiHidden="0" w:uiPriority="72" w:unhideWhenUsed="0"/>
+    <w:lsdException w:name="Colorful Grid Accent 1" w:semiHidden="0" w:uiPriority="73" w:unhideWhenUsed="0"/>
+    <w:lsdException w:name="Light Shading Accent 2" w:semiHidden="0" w:uiPriority="60" w:unhideWhenUsed="0"/>
+    <w:lsdException w:name="Light List Accent 2" w:semiHidden="0" w:uiPriority="61" w:unhideWhenUsed="0"/>
+    <w:lsdException w:name="Light Grid Accent 2" w:semiHidden="0" w:uiPriority="62" w:unhideWhenUsed="0"/>
+    <w:lsdException w:name="Medium Shading 1 Accent 2" w:semiHidden="0" w:uiPriority="63" w:unhideWhenUsed="0"/>
+    <w:lsdException w:name="Medium Shading 2 Accent 2" w:semiHidden="0" w:uiPriority="64" w:unhideWhenUsed="0"/>
+    <w:lsdException w:name="Medium List 1 Accent 2" w:semiHidden="0" w:uiPriority="65" w:unhideWhenUsed="0"/>
+    <w:lsdException w:name="Medium List 2 Accent 2" w:semiHidden="0" w:uiPriority="66" w:unhideWhenUsed="0"/>
+    <w:lsdException w:name="Medium Grid 1 Accent 2" w:semiHidden="0" w:uiPriority="67" w:unhideWhenUsed="0"/>
+    <w:lsdException w:name="Medium Grid 2 Accent 2" w:semiHidden="0" w:uiPriority="68" w:unhideWhenUsed="0"/>
+    <w:lsdException w:name="Medium Grid 3 Accent 2" w:semiHidden="0" w:uiPriority="69" w:unhideWhenUsed="0"/>
+    <w:lsdException w:name="Dark List Accent 2" w:semiHidden="0" w:uiPriority="70" w:unhideWhenUsed="0"/>
+    <w:lsdException w:name="Colorful Shading Accent 2" w:semiHidden="0" w:uiPriority="71" w:unhideWhenUsed="0"/>
+    <w:lsdException w:name="Colorful List Accent 2" w:semiHidden="0" w:uiPriority="72" w:unhideWhenUsed="0"/>
+    <w:lsdException w:name="Colorful Grid Accent 2" w:semiHidden="0" w:uiPriority="73" w:unhideWhenUsed="0"/>
+    <w:lsdException w:name="Light Shading Accent 3" w:semiHidden="0" w:uiPriority="60" w:unhideWhenUsed="0"/>
+    <w:lsdException w:name="Light List Accent 3" w:semiHidden="0" w:uiPriority="61" w:unhideWhenUsed="0"/>
+    <w:lsdException w:name="Light Grid Accent 3" w:semiHidden="0" w:uiPriority="62" w:unhideWhenUsed="0"/>
+    <w:lsdException w:name="Medium Shading 1 Accent 3" w:semiHidden="0" w:uiPriority="63" w:unhideWhenUsed="0"/>
+    <w:lsdException w:name="Medium Shading 2 Accent 3" w:semiHidden="0" w:uiPriority="64" w:unhideWhenUsed="0"/>
+    <w:lsdException w:name="Medium List 1 Accent 3" w:semiHidden="0" w:uiPriority="65" w:unhideWhenUsed="0"/>
+    <w:lsdException w:name="Medium List 2 Accent 3" w:semiHidden="0" w:uiPriority="66" w:unhideWhenUsed="0"/>
+    <w:lsdException w:name="Medium Grid 1 Accent 3" w:semiHidden="0" w:uiPriority="67" w:unhideWhenUsed="0"/>
+    <w:lsdException w:name="Medium Grid 2 Accent 3" w:semiHidden="0" w:uiPriority="68" w:unhideWhenUsed="0"/>
+    <w:lsdException w:name="Medium Grid 3 Accent 3" w:semiHidden="0" w:uiPriority="69" w:unhideWhenUsed="0"/>
+    <w:lsdException w:name="Dark List Accent 3" w:semiHidden="0" w:uiPriority="70" w:unhideWhenUsed="0"/>
+    <w:lsdException w:name="Colorful Shading Accent 3" w:semiHidden="0" w:uiPriority="71" w:unhideWhenUsed="0"/>
+    <w:lsdException w:name="Colorful List Accent 3" w:semiHidden="0" w:uiPriority="72" w:unhideWhenUsed="0"/>
+    <w:lsdException w:name="Colorful Grid Accent 3" w:semiHidden="0" w:uiPriority="73" w:unhideWhenUsed="0"/>
+    <w:lsdException w:name="Light Shading Accent 4" w:semiHidden="0" w:uiPriority="60" w:unhideWhenUsed="0"/>
+    <w:lsdException w:name="Light List Accent 4" w:semiHidden="0" w:uiPriority="61" w:unhideWhenUsed="0"/>
+    <w:lsdException w:name="Light Grid Accent 4" w:semiHidden="0" w:uiPriority="62" w:unhideWhenUsed="0"/>
+    <w:lsdException w:name="Medium Shading 1 Accent 4" w:semiHidden="0" w:uiPriority="63" w:unhideWhenUsed="0"/>
+    <w:lsdException w:name="Medium Shading 2 Accent 4" w:semiHidden="0" w:uiPriority="64" w:unhideWhenUsed="0"/>
+    <w:lsdException w:name="Medium List 1 Accent 4" w:semiHidden="0" w:uiPriority="65" w:unhideWhenUsed="0"/>
+    <w:lsdException w:name="Medium List 2 Accent 4" w:semiHidden="0" w:uiPriority="66" w:unhideWhenUsed="0"/>
+    <w:lsdException w:name="Medium Grid 1 Accent 4" w:semiHidden="0" w:uiPriority="67" w:unhideWhenUsed="0"/>
+    <w:lsdException w:name="Medium Grid 2 Accent 4" w:semiHidden="0" w:uiPriority="68" w:unhideWhenUsed="0"/>
+    <w:lsdException w:name="Medium Grid 3 Accent 4" w:semiHidden="0" w:uiPriority="69" w:unhideWhenUsed="0"/>
+    <w:lsdException w:name="Dark List Accent 4" w:semiHidden="0" w:uiPriority="70" w:unhideWhenUsed="0"/>
+    <w:lsdException w:name="Colorful Shading Accent 4" w:semiHidden="0" w:uiPriority="71" w:unhideWhenUsed="0"/>
+    <w:lsdException w:name="Colorful List Accent 4" w:semiHidden="0" w:uiPriority="72" w:unhideWhenUsed="0"/>
+    <w:lsdException w:name="Colorful Grid Accent 4" w:semiHidden="0" w:uiPriority="73" w:unhideWhenUsed="0"/>
+    <w:lsdException w:name="Light Shading Accent 5" w:semiHidden="0" w:uiPriority="60" w:unhideWhenUsed="0"/>
+    <w:lsdException w:name="Light List Accent 5" w:semiHidden="0" w:uiPriority="61" w:unhideWhenUsed="0"/>
+    <w:lsdException w:name="Light Grid Accent 5" w:semiHidden="0" w:uiPriority="62" w:unhideWhenUsed="0"/>
+    <w:lsdException w:name="Medium Shading 1 Accent 5" w:semiHidden="0" w:uiPriority="63" w:unhideWhenUsed="0"/>
+    <w:lsdException w:name="Medium Shading 2 Accent 5" w:semiHidden="0" w:uiPriority="64" w:unhideWhenUsed="0"/>
+    <w:lsdException w:name="Medium List 1 Accent 5" w:semiHidden="0" w:uiPriority="65" w:unhideWhenUsed="0"/>
+    <w:lsdException w:name="Medium List 2 Accent 5" w:semiHidden="0" w:uiPriority="66" w:unhideWhenUsed="0"/>
+    <w:lsdException w:name="Medium Grid 1 Accent 5" w:semiHidden="0" w:uiPriority="67" w:unhideWhenUsed="0"/>
+    <w:lsdException w:name="Medium Grid 2 Accent 5" w:semiHidden="0" w:uiPriority="68" w:unhideWhenUsed="0"/>
+    <w:lsdException w:name="Medium Grid 3 Accent 5" w:semiHidden="0" w:uiPriority="69" w:unhideWhenUsed="0"/>
+    <w:lsdException w:name="Dark List Accent 5" w:semiHidden="0" w:uiPriority="70" w:unhideWhenUsed="0"/>
+    <w:lsdException w:name="Colorful Shading Accent 5" w:semiHidden="0" w:uiPriority="71" w:unhideWhenUsed="0"/>
+    <w:lsdException w:name="Colorful List Accent 5" w:semiHidden="0" w:uiPriority="72" w:unhideWhenUsed="0"/>
+    <w:lsdException w:name="Colorful Grid Accent 5" w:semiHidden="0" w:uiPriority="73" w:unhideWhenUsed="0"/>
+    <w:lsdException w:name="Light Shading Accent 6" w:semiHidden="0" w:uiPriority="60" w:unhideWhenUsed="0"/>
+    <w:lsdException w:name="Light List Accent 6" w:semiHidden="0" w:uiPriority="61" w:unhideWhenUsed="0"/>
+    <w:lsdException w:name="Light Grid Accent 6" w:semiHidden="0" w:uiPriority="62" w:unhideWhenUsed="0"/>
+    <w:lsdException w:name="Medium Shading 1 Accent 6" w:semiHidden="0" w:uiPriority="63" w:unhideWhenUsed="0"/>
+    <w:lsdException w:name="Medium Shading 2 Accent 6" w:semiHidden="0" w:uiPriority="64" w:unhideWhenUsed="0"/>
+    <w:lsdException w:name="Medium List 1 Accent 6" w:semiHidden="0" w:uiPriority="65" w:unhideWhenUsed="0"/>
+    <w:lsdException w:name="Medium List 2 Accent 6" w:semiHidden="0" w:uiPriority="66" w:unhideWhenUsed="0"/>
+    <w:lsdException w:name="Medium Grid 1 Accent 6" w:semiHidden="0" w:uiPriority="67" w:unhideWhenUsed="0"/>
+    <w:lsdException w:name="Medium Grid 2 Accent 6" w:semiHidden="0" w:uiPriority="68" w:unhideWhenUsed="0"/>
+    <w:lsdException w:name="Medium Grid 3 Accent 6" w:semiHidden="0" w:uiPriority="69" w:unhideWhenUsed="0"/>
+    <w:lsdException w:name="Dark List Accent 6" w:semiHidden="0" w:uiPriority="70" w:unhideWhenUsed="0"/>
+    <w:lsdException w:name="Colorful Shading Accent 6" w:semiHidden="0" w:uiPriority="71" w:unhideWhenUsed="0"/>
+    <w:lsdException w:name="Colorful List Accent 6" w:semiHidden="0" w:uiPriority="72" w:unhideWhenUsed="0"/>
+    <w:lsdException w:name="Colorful Grid Accent 6" w:semiHidden="0" w:uiPriority="73" w:unhideWhenUsed="0"/>
+    <w:lsdException w:name="Subtle Emphasis" w:semiHidden="0" w:uiPriority="19" w:unhideWhenUsed="0" w:qFormat="1"/>
+    <w:lsdException w:name="Intense Emphasis" w:semiHidden="0" w:uiPriority="21" w:unhideWhenUsed="0" w:qFormat="1"/>
+    <w:lsdException w:name="Subtle Reference" w:semiHidden="0" w:uiPriority="31" w:unhideWhenUsed="0" w:qFormat="1"/>
+    <w:lsdException w:name="Intense Reference" w:semiHidden="0" w:uiPriority="32" w:unhideWhenUsed="0" w:qFormat="1"/>
+    <w:lsdException w:name="Book Title" w:semiHidden="0" w:uiPriority="33" w:unhideWhenUsed="0" w:qFormat="1"/>
+    <w:lsdException w:name="Bibliography" w:uiPriority="37"/>
+    <w:lsdException w:name="TOC Heading" w:uiPriority="39" w:qFormat="1"/>
   </w:latentStyles>
   <w:style w:type="paragraph" w:default="1" w:styleId="Normal">
     <w:name w:val="Normal"/>
@@ -1013,7 +1004,7 @@
     </a:clrScheme>
     <a:fontScheme name="Office">
       <a:majorFont>
-        <a:latin typeface="Calibri Light" panose="020F0302020204030204"/>
+        <a:latin typeface="Calibri Light"/>
         <a:ea typeface=""/>
         <a:cs typeface=""/>
         <a:font script="Jpan" typeface="Yu Gothic Light"/>
@@ -1048,7 +1039,7 @@
         <a:font script="Geor" typeface="Sylfaen"/>
       </a:majorFont>
       <a:minorFont>
-        <a:latin typeface="Calibri" panose="020F0502020204030204"/>
+        <a:latin typeface="Calibri"/>
         <a:ea typeface=""/>
         <a:cs typeface=""/>
         <a:font script="Jpan" typeface="Yu Mincho"/>
@@ -1225,7 +1216,7 @@
   <a:extraClrSchemeLst/>
   <a:extLst>
     <a:ext uri="{05A4C25C-085E-4340-85A3-A5531E510DB2}">
-      <thm15:themeFamily xmlns:thm15="http://schemas.microsoft.com/office/thememl/2012/main" name="Office Theme" id="{62F939B6-93AF-4DB8-9C6B-D6C7DFDC589F}" vid="{4A3C46E8-61CC-4603-A589-7422A47A8E4A}"/>
+      <thm15:themeFamily xmlns:thm15="http://schemas.microsoft.com/office/thememl/2012/main" xmlns="" name="Office Theme" id="{62F939B6-93AF-4DB8-9C6B-D6C7DFDC589F}" vid="{4A3C46E8-61CC-4603-A589-7422A47A8E4A}"/>
     </a:ext>
   </a:extLst>
 </a:theme>

</xml_diff>